<commit_message>
Agrego Indice y Portada al Manual de Usuario.
</commit_message>
<xml_diff>
--- a/UserManual.docx
+++ b/UserManual.docx
@@ -4,6 +4,1279 @@
   <w:body>
     <w:p>
       <w:pPr>
+        <w:jc w:val="center"/>
+        <w:rPr>
+          <w:rFonts w:ascii="Abril Fatface" w:eastAsia="Abril Fatface" w:hAnsi="Abril Fatface" w:cs="Abril Fatface"/>
+          <w:b/>
+          <w:i/>
+          <w:sz w:val="22"/>
+        </w:rPr>
+      </w:pPr>
+      <w:r>
+        <w:rPr>
+          <w:rFonts w:ascii="Abril Fatface" w:eastAsia="Abril Fatface" w:hAnsi="Abril Fatface" w:cs="Abril Fatface"/>
+          <w:b/>
+          <w:i/>
+          <w:noProof/>
+        </w:rPr>
+        <w:drawing>
+          <wp:inline distT="0" distB="0" distL="0" distR="0" wp14:anchorId="643A0DF2" wp14:editId="2BE4FD4C">
+            <wp:extent cx="746760" cy="939800"/>
+            <wp:effectExtent l="0" t="0" r="0" b="0"/>
+            <wp:docPr id="1" name="Imagen 1"/>
+            <wp:cNvGraphicFramePr>
+              <a:graphicFrameLocks xmlns:a="http://schemas.openxmlformats.org/drawingml/2006/main" noChangeAspect="1"/>
+            </wp:cNvGraphicFramePr>
+            <a:graphic xmlns:a="http://schemas.openxmlformats.org/drawingml/2006/main">
+              <a:graphicData uri="http://schemas.openxmlformats.org/drawingml/2006/picture">
+                <pic:pic xmlns:pic="http://schemas.openxmlformats.org/drawingml/2006/picture">
+                  <pic:nvPicPr>
+                    <pic:cNvPr id="0" name="image1.jpg"/>
+                    <pic:cNvPicPr>
+                      <a:picLocks noChangeAspect="1" noChangeArrowheads="1"/>
+                    </pic:cNvPicPr>
+                  </pic:nvPicPr>
+                  <pic:blipFill>
+                    <a:blip r:embed="rId8">
+                      <a:extLst>
+                        <a:ext uri="{28A0092B-C50C-407E-A947-70E740481C1C}">
+                          <a14:useLocalDpi xmlns:a14="http://schemas.microsoft.com/office/drawing/2010/main" val="0"/>
+                        </a:ext>
+                      </a:extLst>
+                    </a:blip>
+                    <a:srcRect/>
+                    <a:stretch>
+                      <a:fillRect/>
+                    </a:stretch>
+                  </pic:blipFill>
+                  <pic:spPr bwMode="auto">
+                    <a:xfrm>
+                      <a:off x="0" y="0"/>
+                      <a:ext cx="746760" cy="939800"/>
+                    </a:xfrm>
+                    <a:prstGeom prst="rect">
+                      <a:avLst/>
+                    </a:prstGeom>
+                    <a:noFill/>
+                    <a:ln>
+                      <a:noFill/>
+                    </a:ln>
+                  </pic:spPr>
+                </pic:pic>
+              </a:graphicData>
+            </a:graphic>
+          </wp:inline>
+        </w:drawing>
+      </w:r>
+    </w:p>
+    <w:p>
+      <w:pPr>
+        <w:spacing w:after="120"/>
+        <w:jc w:val="center"/>
+        <w:rPr>
+          <w:rFonts w:ascii="Quintessential" w:eastAsia="Quintessential" w:hAnsi="Quintessential" w:cs="Quintessential"/>
+          <w:b/>
+          <w:i/>
+        </w:rPr>
+      </w:pPr>
+      <w:r>
+        <w:rPr>
+          <w:rFonts w:ascii="Quintessential" w:eastAsia="Quintessential" w:hAnsi="Quintessential" w:cs="Quintessential"/>
+          <w:b/>
+          <w:i/>
+        </w:rPr>
+        <w:t>Universidad Tecnológica Nacional - Facultad Regional Buenos Aires</w:t>
+      </w:r>
+    </w:p>
+    <w:p>
+      <w:pPr>
+        <w:spacing w:after="120"/>
+        <w:jc w:val="center"/>
+        <w:rPr>
+          <w:rFonts w:ascii="Quintessential" w:eastAsia="Quintessential" w:hAnsi="Quintessential" w:cs="Quintessential"/>
+          <w:b/>
+        </w:rPr>
+      </w:pPr>
+    </w:p>
+    <w:p>
+      <w:pPr>
+        <w:spacing w:after="120"/>
+        <w:jc w:val="center"/>
+        <w:rPr>
+          <w:rFonts w:ascii="Quintessential" w:eastAsia="Quintessential" w:hAnsi="Quintessential" w:cs="Quintessential"/>
+          <w:b/>
+          <w:sz w:val="36"/>
+          <w:szCs w:val="36"/>
+        </w:rPr>
+      </w:pPr>
+      <w:r>
+        <w:rPr>
+          <w:rFonts w:ascii="Quintessential" w:eastAsia="Quintessential" w:hAnsi="Quintessential" w:cs="Quintessential"/>
+          <w:b/>
+          <w:sz w:val="36"/>
+          <w:szCs w:val="36"/>
+        </w:rPr>
+        <w:t>Matemática Superior</w:t>
+      </w:r>
+    </w:p>
+    <w:p>
+      <w:pPr>
+        <w:spacing w:after="0"/>
+        <w:jc w:val="center"/>
+        <w:rPr>
+          <w:rFonts w:ascii="Quintessential" w:eastAsia="Quintessential" w:hAnsi="Quintessential" w:cs="Quintessential"/>
+          <w:b/>
+          <w:sz w:val="36"/>
+          <w:szCs w:val="36"/>
+        </w:rPr>
+      </w:pPr>
+      <w:r>
+        <w:rPr>
+          <w:rFonts w:ascii="Quintessential" w:eastAsia="Quintessential" w:hAnsi="Quintessential" w:cs="Quintessential"/>
+          <w:b/>
+          <w:sz w:val="36"/>
+          <w:szCs w:val="36"/>
+        </w:rPr>
+        <w:t>2019</w:t>
+      </w:r>
+    </w:p>
+    <w:p>
+      <w:pPr>
+        <w:spacing w:after="0"/>
+        <w:jc w:val="center"/>
+        <w:rPr>
+          <w:rFonts w:ascii="Quintessential" w:eastAsia="Quintessential" w:hAnsi="Quintessential" w:cs="Quintessential"/>
+          <w:b/>
+          <w:sz w:val="36"/>
+          <w:szCs w:val="36"/>
+        </w:rPr>
+      </w:pPr>
+    </w:p>
+    <w:p>
+      <w:pPr>
+        <w:rPr>
+          <w:rFonts w:asciiTheme="minorHAnsi" w:hAnsiTheme="minorHAnsi"/>
+          <w:b/>
+          <w:sz w:val="32"/>
+          <w:szCs w:val="32"/>
+        </w:rPr>
+      </w:pPr>
+      <w:r>
+        <w:rPr>
+          <w:b/>
+          <w:sz w:val="32"/>
+          <w:szCs w:val="32"/>
+          <w:u w:val="single"/>
+        </w:rPr>
+        <w:t>Trabajo Práctico:</w:t>
+      </w:r>
+      <w:r>
+        <w:rPr>
+          <w:b/>
+          <w:sz w:val="32"/>
+          <w:szCs w:val="32"/>
+        </w:rPr>
+        <w:t xml:space="preserve"> </w:t>
+      </w:r>
+      <w:r>
+        <w:rPr>
+          <w:bCs/>
+          <w:sz w:val="32"/>
+          <w:szCs w:val="32"/>
+        </w:rPr>
+        <w:t>2° Cuatrismestre</w:t>
+      </w:r>
+    </w:p>
+    <w:p>
+      <w:pPr>
+        <w:rPr>
+          <w:bCs/>
+          <w:sz w:val="32"/>
+          <w:szCs w:val="32"/>
+          <w:u w:val="single"/>
+        </w:rPr>
+      </w:pPr>
+      <w:proofErr w:type="spellStart"/>
+      <w:r>
+        <w:rPr>
+          <w:b/>
+          <w:sz w:val="32"/>
+          <w:szCs w:val="32"/>
+          <w:u w:val="single"/>
+        </w:rPr>
+        <w:t>Titulo</w:t>
+      </w:r>
+      <w:proofErr w:type="spellEnd"/>
+      <w:r>
+        <w:rPr>
+          <w:b/>
+          <w:sz w:val="32"/>
+          <w:szCs w:val="32"/>
+          <w:u w:val="single"/>
+        </w:rPr>
+        <w:t>:</w:t>
+      </w:r>
+      <w:r>
+        <w:rPr>
+          <w:b/>
+          <w:sz w:val="32"/>
+          <w:szCs w:val="32"/>
+        </w:rPr>
+        <w:t xml:space="preserve"> </w:t>
+      </w:r>
+      <w:r>
+        <w:rPr>
+          <w:bCs/>
+          <w:sz w:val="32"/>
+          <w:szCs w:val="32"/>
+        </w:rPr>
+        <w:t>Manual de Usuario</w:t>
+      </w:r>
+    </w:p>
+    <w:p>
+      <w:pPr>
+        <w:rPr>
+          <w:b/>
+          <w:sz w:val="32"/>
+          <w:szCs w:val="32"/>
+        </w:rPr>
+      </w:pPr>
+      <w:r>
+        <w:rPr>
+          <w:b/>
+          <w:bCs/>
+          <w:sz w:val="32"/>
+          <w:szCs w:val="32"/>
+          <w:u w:val="single"/>
+        </w:rPr>
+        <w:t>Grupo</w:t>
+      </w:r>
+      <w:r>
+        <w:rPr>
+          <w:szCs w:val="28"/>
+        </w:rPr>
+        <w:t>: Grupo Mixto_2</w:t>
+      </w:r>
+    </w:p>
+    <w:p>
+      <w:pPr>
+        <w:spacing w:after="0" w:line="240" w:lineRule="auto"/>
+        <w:rPr>
+          <w:color w:val="000000"/>
+          <w:sz w:val="32"/>
+          <w:szCs w:val="32"/>
+        </w:rPr>
+      </w:pPr>
+      <w:bookmarkStart w:id="0" w:name="_gjdgxs"/>
+      <w:bookmarkEnd w:id="0"/>
+      <w:r>
+        <w:rPr>
+          <w:color w:val="000000"/>
+          <w:sz w:val="32"/>
+          <w:szCs w:val="32"/>
+        </w:rPr>
+        <w:tab/>
+      </w:r>
+      <w:r>
+        <w:rPr>
+          <w:color w:val="000000"/>
+          <w:sz w:val="32"/>
+          <w:szCs w:val="32"/>
+        </w:rPr>
+        <w:tab/>
+        <w:t xml:space="preserve"> </w:t>
+      </w:r>
+      <w:bookmarkStart w:id="1" w:name="30j0zll"/>
+      <w:bookmarkStart w:id="2" w:name="1fob9te"/>
+      <w:bookmarkStart w:id="3" w:name="3znysh7"/>
+      <w:bookmarkEnd w:id="1"/>
+      <w:bookmarkEnd w:id="2"/>
+      <w:bookmarkEnd w:id="3"/>
+    </w:p>
+    <w:tbl>
+      <w:tblPr>
+        <w:tblW w:w="9165" w:type="dxa"/>
+        <w:tblBorders>
+          <w:top w:val="single" w:sz="4" w:space="0" w:color="000000"/>
+          <w:left w:val="single" w:sz="4" w:space="0" w:color="000000"/>
+          <w:bottom w:val="single" w:sz="4" w:space="0" w:color="000000"/>
+          <w:right w:val="single" w:sz="4" w:space="0" w:color="000000"/>
+          <w:insideH w:val="single" w:sz="4" w:space="0" w:color="000000"/>
+          <w:insideV w:val="single" w:sz="4" w:space="0" w:color="000000"/>
+        </w:tblBorders>
+        <w:tblLayout w:type="fixed"/>
+        <w:tblLook w:val="0400" w:firstRow="0" w:lastRow="0" w:firstColumn="0" w:lastColumn="0" w:noHBand="0" w:noVBand="1"/>
+      </w:tblPr>
+      <w:tblGrid>
+        <w:gridCol w:w="2548"/>
+        <w:gridCol w:w="3972"/>
+        <w:gridCol w:w="2645"/>
+      </w:tblGrid>
+      <w:tr>
+        <w:trPr>
+          <w:trHeight w:val="346"/>
+        </w:trPr>
+        <w:tc>
+          <w:tcPr>
+            <w:tcW w:w="2547" w:type="dxa"/>
+            <w:tcBorders>
+              <w:top w:val="single" w:sz="4" w:space="0" w:color="000000"/>
+              <w:left w:val="single" w:sz="4" w:space="0" w:color="000000"/>
+              <w:bottom w:val="single" w:sz="4" w:space="0" w:color="000000"/>
+              <w:right w:val="single" w:sz="4" w:space="0" w:color="000000"/>
+            </w:tcBorders>
+            <w:hideMark/>
+          </w:tcPr>
+          <w:p>
+            <w:pPr>
+              <w:spacing w:after="0" w:line="240" w:lineRule="auto"/>
+              <w:jc w:val="center"/>
+              <w:rPr>
+                <w:b/>
+                <w:szCs w:val="28"/>
+              </w:rPr>
+            </w:pPr>
+            <w:r>
+              <w:rPr>
+                <w:b/>
+                <w:szCs w:val="28"/>
+              </w:rPr>
+              <w:t>Nombre</w:t>
+            </w:r>
+          </w:p>
+        </w:tc>
+        <w:tc>
+          <w:tcPr>
+            <w:tcW w:w="3969" w:type="dxa"/>
+            <w:tcBorders>
+              <w:top w:val="single" w:sz="4" w:space="0" w:color="000000"/>
+              <w:left w:val="single" w:sz="4" w:space="0" w:color="000000"/>
+              <w:bottom w:val="single" w:sz="4" w:space="0" w:color="000000"/>
+              <w:right w:val="single" w:sz="4" w:space="0" w:color="000000"/>
+            </w:tcBorders>
+            <w:hideMark/>
+          </w:tcPr>
+          <w:p>
+            <w:pPr>
+              <w:spacing w:after="0" w:line="240" w:lineRule="auto"/>
+              <w:jc w:val="center"/>
+              <w:rPr>
+                <w:b/>
+                <w:szCs w:val="28"/>
+              </w:rPr>
+            </w:pPr>
+            <w:r>
+              <w:rPr>
+                <w:b/>
+                <w:szCs w:val="28"/>
+              </w:rPr>
+              <w:t>Apellido</w:t>
+            </w:r>
+          </w:p>
+        </w:tc>
+        <w:tc>
+          <w:tcPr>
+            <w:tcW w:w="2643" w:type="dxa"/>
+            <w:tcBorders>
+              <w:top w:val="single" w:sz="4" w:space="0" w:color="000000"/>
+              <w:left w:val="single" w:sz="4" w:space="0" w:color="000000"/>
+              <w:bottom w:val="single" w:sz="4" w:space="0" w:color="000000"/>
+              <w:right w:val="single" w:sz="4" w:space="0" w:color="000000"/>
+            </w:tcBorders>
+            <w:hideMark/>
+          </w:tcPr>
+          <w:p>
+            <w:pPr>
+              <w:spacing w:after="0" w:line="240" w:lineRule="auto"/>
+              <w:jc w:val="center"/>
+              <w:rPr>
+                <w:b/>
+                <w:szCs w:val="28"/>
+              </w:rPr>
+            </w:pPr>
+            <w:r>
+              <w:rPr>
+                <w:b/>
+                <w:szCs w:val="28"/>
+              </w:rPr>
+              <w:t>Legajo</w:t>
+            </w:r>
+          </w:p>
+        </w:tc>
+      </w:tr>
+      <w:tr>
+        <w:trPr>
+          <w:trHeight w:val="223"/>
+        </w:trPr>
+        <w:tc>
+          <w:tcPr>
+            <w:tcW w:w="2547" w:type="dxa"/>
+            <w:tcBorders>
+              <w:top w:val="single" w:sz="4" w:space="0" w:color="000000"/>
+              <w:left w:val="single" w:sz="4" w:space="0" w:color="000000"/>
+              <w:bottom w:val="single" w:sz="4" w:space="0" w:color="000000"/>
+              <w:right w:val="single" w:sz="4" w:space="0" w:color="000000"/>
+            </w:tcBorders>
+            <w:hideMark/>
+          </w:tcPr>
+          <w:p>
+            <w:pPr>
+              <w:spacing w:line="240" w:lineRule="auto"/>
+              <w:jc w:val="center"/>
+              <w:rPr>
+                <w:sz w:val="32"/>
+                <w:szCs w:val="32"/>
+              </w:rPr>
+            </w:pPr>
+            <w:r>
+              <w:rPr>
+                <w:sz w:val="32"/>
+                <w:szCs w:val="32"/>
+              </w:rPr>
+              <w:t>Facundo</w:t>
+            </w:r>
+          </w:p>
+        </w:tc>
+        <w:tc>
+          <w:tcPr>
+            <w:tcW w:w="3969" w:type="dxa"/>
+            <w:tcBorders>
+              <w:top w:val="single" w:sz="4" w:space="0" w:color="000000"/>
+              <w:left w:val="single" w:sz="4" w:space="0" w:color="000000"/>
+              <w:bottom w:val="single" w:sz="4" w:space="0" w:color="000000"/>
+              <w:right w:val="single" w:sz="4" w:space="0" w:color="000000"/>
+            </w:tcBorders>
+            <w:hideMark/>
+          </w:tcPr>
+          <w:p>
+            <w:pPr>
+              <w:spacing w:line="240" w:lineRule="auto"/>
+              <w:jc w:val="center"/>
+              <w:rPr>
+                <w:sz w:val="32"/>
+                <w:szCs w:val="32"/>
+              </w:rPr>
+            </w:pPr>
+            <w:proofErr w:type="spellStart"/>
+            <w:r>
+              <w:rPr>
+                <w:sz w:val="32"/>
+                <w:szCs w:val="32"/>
+              </w:rPr>
+              <w:t>Bazzi</w:t>
+            </w:r>
+            <w:proofErr w:type="spellEnd"/>
+          </w:p>
+        </w:tc>
+        <w:tc>
+          <w:tcPr>
+            <w:tcW w:w="2643" w:type="dxa"/>
+            <w:tcBorders>
+              <w:top w:val="single" w:sz="4" w:space="0" w:color="000000"/>
+              <w:left w:val="single" w:sz="4" w:space="0" w:color="000000"/>
+              <w:bottom w:val="single" w:sz="4" w:space="0" w:color="000000"/>
+              <w:right w:val="single" w:sz="4" w:space="0" w:color="000000"/>
+            </w:tcBorders>
+            <w:hideMark/>
+          </w:tcPr>
+          <w:p>
+            <w:pPr>
+              <w:spacing w:line="240" w:lineRule="auto"/>
+              <w:jc w:val="center"/>
+              <w:rPr>
+                <w:sz w:val="22"/>
+              </w:rPr>
+            </w:pPr>
+            <w:r>
+              <w:rPr>
+                <w:sz w:val="32"/>
+                <w:szCs w:val="32"/>
+              </w:rPr>
+              <w:t>1637551</w:t>
+            </w:r>
+          </w:p>
+        </w:tc>
+      </w:tr>
+      <w:tr>
+        <w:trPr>
+          <w:trHeight w:val="101"/>
+        </w:trPr>
+        <w:tc>
+          <w:tcPr>
+            <w:tcW w:w="2547" w:type="dxa"/>
+            <w:tcBorders>
+              <w:top w:val="single" w:sz="4" w:space="0" w:color="000000"/>
+              <w:left w:val="single" w:sz="4" w:space="0" w:color="000000"/>
+              <w:bottom w:val="single" w:sz="4" w:space="0" w:color="000000"/>
+              <w:right w:val="single" w:sz="4" w:space="0" w:color="000000"/>
+            </w:tcBorders>
+            <w:hideMark/>
+          </w:tcPr>
+          <w:p>
+            <w:pPr>
+              <w:spacing w:line="240" w:lineRule="auto"/>
+              <w:jc w:val="center"/>
+              <w:rPr>
+                <w:sz w:val="32"/>
+                <w:szCs w:val="32"/>
+              </w:rPr>
+            </w:pPr>
+            <w:r>
+              <w:rPr>
+                <w:sz w:val="32"/>
+                <w:szCs w:val="32"/>
+              </w:rPr>
+              <w:t>Josefina Celeste</w:t>
+            </w:r>
+          </w:p>
+        </w:tc>
+        <w:tc>
+          <w:tcPr>
+            <w:tcW w:w="3969" w:type="dxa"/>
+            <w:tcBorders>
+              <w:top w:val="single" w:sz="4" w:space="0" w:color="000000"/>
+              <w:left w:val="single" w:sz="4" w:space="0" w:color="000000"/>
+              <w:bottom w:val="single" w:sz="4" w:space="0" w:color="000000"/>
+              <w:right w:val="single" w:sz="4" w:space="0" w:color="000000"/>
+            </w:tcBorders>
+            <w:hideMark/>
+          </w:tcPr>
+          <w:p>
+            <w:pPr>
+              <w:spacing w:line="240" w:lineRule="auto"/>
+              <w:jc w:val="center"/>
+              <w:rPr>
+                <w:sz w:val="32"/>
+                <w:szCs w:val="32"/>
+              </w:rPr>
+            </w:pPr>
+            <w:r>
+              <w:rPr>
+                <w:sz w:val="32"/>
+                <w:szCs w:val="32"/>
+              </w:rPr>
+              <w:t xml:space="preserve">García </w:t>
+            </w:r>
+            <w:proofErr w:type="spellStart"/>
+            <w:r>
+              <w:rPr>
+                <w:sz w:val="32"/>
+                <w:szCs w:val="32"/>
+              </w:rPr>
+              <w:t>Sardella</w:t>
+            </w:r>
+            <w:proofErr w:type="spellEnd"/>
+          </w:p>
+        </w:tc>
+        <w:tc>
+          <w:tcPr>
+            <w:tcW w:w="2643" w:type="dxa"/>
+            <w:tcBorders>
+              <w:top w:val="single" w:sz="4" w:space="0" w:color="000000"/>
+              <w:left w:val="single" w:sz="4" w:space="0" w:color="000000"/>
+              <w:bottom w:val="single" w:sz="4" w:space="0" w:color="000000"/>
+              <w:right w:val="single" w:sz="4" w:space="0" w:color="000000"/>
+            </w:tcBorders>
+            <w:hideMark/>
+          </w:tcPr>
+          <w:p>
+            <w:pPr>
+              <w:spacing w:line="240" w:lineRule="auto"/>
+              <w:jc w:val="center"/>
+              <w:rPr>
+                <w:sz w:val="32"/>
+                <w:szCs w:val="32"/>
+              </w:rPr>
+            </w:pPr>
+            <w:r>
+              <w:rPr>
+                <w:sz w:val="32"/>
+                <w:szCs w:val="32"/>
+              </w:rPr>
+              <w:t>1637253</w:t>
+            </w:r>
+          </w:p>
+        </w:tc>
+      </w:tr>
+      <w:tr>
+        <w:trPr>
+          <w:trHeight w:val="101"/>
+        </w:trPr>
+        <w:tc>
+          <w:tcPr>
+            <w:tcW w:w="2547" w:type="dxa"/>
+            <w:tcBorders>
+              <w:top w:val="single" w:sz="4" w:space="0" w:color="000000"/>
+              <w:left w:val="single" w:sz="4" w:space="0" w:color="000000"/>
+              <w:bottom w:val="single" w:sz="4" w:space="0" w:color="000000"/>
+              <w:right w:val="single" w:sz="4" w:space="0" w:color="000000"/>
+            </w:tcBorders>
+            <w:hideMark/>
+          </w:tcPr>
+          <w:p>
+            <w:pPr>
+              <w:spacing w:line="240" w:lineRule="auto"/>
+              <w:jc w:val="center"/>
+              <w:rPr>
+                <w:sz w:val="32"/>
+                <w:szCs w:val="32"/>
+              </w:rPr>
+            </w:pPr>
+            <w:r>
+              <w:rPr>
+                <w:sz w:val="32"/>
+                <w:szCs w:val="32"/>
+              </w:rPr>
+              <w:t>Dario</w:t>
+            </w:r>
+          </w:p>
+        </w:tc>
+        <w:tc>
+          <w:tcPr>
+            <w:tcW w:w="3969" w:type="dxa"/>
+            <w:tcBorders>
+              <w:top w:val="single" w:sz="4" w:space="0" w:color="000000"/>
+              <w:left w:val="single" w:sz="4" w:space="0" w:color="000000"/>
+              <w:bottom w:val="single" w:sz="4" w:space="0" w:color="000000"/>
+              <w:right w:val="single" w:sz="4" w:space="0" w:color="000000"/>
+            </w:tcBorders>
+            <w:hideMark/>
+          </w:tcPr>
+          <w:p>
+            <w:pPr>
+              <w:spacing w:line="240" w:lineRule="auto"/>
+              <w:jc w:val="center"/>
+              <w:rPr>
+                <w:sz w:val="32"/>
+                <w:szCs w:val="32"/>
+              </w:rPr>
+            </w:pPr>
+            <w:r>
+              <w:rPr>
+                <w:sz w:val="32"/>
+                <w:szCs w:val="32"/>
+              </w:rPr>
+              <w:t>Layme</w:t>
+            </w:r>
+          </w:p>
+        </w:tc>
+        <w:tc>
+          <w:tcPr>
+            <w:tcW w:w="2643" w:type="dxa"/>
+            <w:tcBorders>
+              <w:top w:val="single" w:sz="4" w:space="0" w:color="000000"/>
+              <w:left w:val="single" w:sz="4" w:space="0" w:color="000000"/>
+              <w:bottom w:val="single" w:sz="4" w:space="0" w:color="000000"/>
+              <w:right w:val="single" w:sz="4" w:space="0" w:color="000000"/>
+            </w:tcBorders>
+            <w:hideMark/>
+          </w:tcPr>
+          <w:p>
+            <w:pPr>
+              <w:spacing w:line="240" w:lineRule="auto"/>
+              <w:jc w:val="center"/>
+              <w:rPr>
+                <w:sz w:val="32"/>
+                <w:szCs w:val="32"/>
+              </w:rPr>
+            </w:pPr>
+            <w:r>
+              <w:rPr>
+                <w:sz w:val="32"/>
+                <w:szCs w:val="32"/>
+              </w:rPr>
+              <w:t>1560542</w:t>
+            </w:r>
+          </w:p>
+        </w:tc>
+      </w:tr>
+      <w:tr>
+        <w:trPr>
+          <w:trHeight w:val="101"/>
+        </w:trPr>
+        <w:tc>
+          <w:tcPr>
+            <w:tcW w:w="2547" w:type="dxa"/>
+            <w:tcBorders>
+              <w:top w:val="single" w:sz="4" w:space="0" w:color="000000"/>
+              <w:left w:val="single" w:sz="4" w:space="0" w:color="000000"/>
+              <w:bottom w:val="single" w:sz="4" w:space="0" w:color="000000"/>
+              <w:right w:val="single" w:sz="4" w:space="0" w:color="000000"/>
+            </w:tcBorders>
+            <w:hideMark/>
+          </w:tcPr>
+          <w:p>
+            <w:pPr>
+              <w:spacing w:line="240" w:lineRule="auto"/>
+              <w:jc w:val="center"/>
+              <w:rPr>
+                <w:sz w:val="32"/>
+                <w:szCs w:val="32"/>
+              </w:rPr>
+            </w:pPr>
+            <w:r>
+              <w:rPr>
+                <w:sz w:val="32"/>
+                <w:szCs w:val="32"/>
+              </w:rPr>
+              <w:t>Francisco</w:t>
+            </w:r>
+          </w:p>
+        </w:tc>
+        <w:tc>
+          <w:tcPr>
+            <w:tcW w:w="3969" w:type="dxa"/>
+            <w:tcBorders>
+              <w:top w:val="single" w:sz="4" w:space="0" w:color="000000"/>
+              <w:left w:val="single" w:sz="4" w:space="0" w:color="000000"/>
+              <w:bottom w:val="single" w:sz="4" w:space="0" w:color="000000"/>
+              <w:right w:val="single" w:sz="4" w:space="0" w:color="000000"/>
+            </w:tcBorders>
+            <w:hideMark/>
+          </w:tcPr>
+          <w:p>
+            <w:pPr>
+              <w:spacing w:line="240" w:lineRule="auto"/>
+              <w:jc w:val="center"/>
+              <w:rPr>
+                <w:sz w:val="32"/>
+                <w:szCs w:val="32"/>
+              </w:rPr>
+            </w:pPr>
+            <w:proofErr w:type="spellStart"/>
+            <w:r>
+              <w:rPr>
+                <w:sz w:val="32"/>
+                <w:szCs w:val="32"/>
+              </w:rPr>
+              <w:t>Peduto</w:t>
+            </w:r>
+            <w:proofErr w:type="spellEnd"/>
+          </w:p>
+        </w:tc>
+        <w:tc>
+          <w:tcPr>
+            <w:tcW w:w="2643" w:type="dxa"/>
+            <w:tcBorders>
+              <w:top w:val="single" w:sz="4" w:space="0" w:color="000000"/>
+              <w:left w:val="single" w:sz="4" w:space="0" w:color="000000"/>
+              <w:bottom w:val="single" w:sz="4" w:space="0" w:color="000000"/>
+              <w:right w:val="single" w:sz="4" w:space="0" w:color="000000"/>
+            </w:tcBorders>
+            <w:hideMark/>
+          </w:tcPr>
+          <w:p>
+            <w:pPr>
+              <w:spacing w:line="240" w:lineRule="auto"/>
+              <w:jc w:val="center"/>
+              <w:rPr>
+                <w:sz w:val="32"/>
+                <w:szCs w:val="32"/>
+              </w:rPr>
+            </w:pPr>
+            <w:r>
+              <w:rPr>
+                <w:sz w:val="32"/>
+                <w:szCs w:val="32"/>
+              </w:rPr>
+              <w:t>1642108</w:t>
+            </w:r>
+          </w:p>
+        </w:tc>
+      </w:tr>
+      <w:tr>
+        <w:trPr>
+          <w:trHeight w:val="101"/>
+        </w:trPr>
+        <w:tc>
+          <w:tcPr>
+            <w:tcW w:w="2547" w:type="dxa"/>
+            <w:tcBorders>
+              <w:top w:val="single" w:sz="4" w:space="0" w:color="000000"/>
+              <w:left w:val="single" w:sz="4" w:space="0" w:color="000000"/>
+              <w:bottom w:val="single" w:sz="4" w:space="0" w:color="000000"/>
+              <w:right w:val="single" w:sz="4" w:space="0" w:color="000000"/>
+            </w:tcBorders>
+            <w:hideMark/>
+          </w:tcPr>
+          <w:p>
+            <w:pPr>
+              <w:spacing w:line="240" w:lineRule="auto"/>
+              <w:jc w:val="center"/>
+              <w:rPr>
+                <w:sz w:val="32"/>
+                <w:szCs w:val="32"/>
+              </w:rPr>
+            </w:pPr>
+            <w:r>
+              <w:rPr>
+                <w:sz w:val="32"/>
+                <w:szCs w:val="32"/>
+              </w:rPr>
+              <w:t>Diego</w:t>
+            </w:r>
+          </w:p>
+        </w:tc>
+        <w:tc>
+          <w:tcPr>
+            <w:tcW w:w="3969" w:type="dxa"/>
+            <w:tcBorders>
+              <w:top w:val="single" w:sz="4" w:space="0" w:color="000000"/>
+              <w:left w:val="single" w:sz="4" w:space="0" w:color="000000"/>
+              <w:bottom w:val="single" w:sz="4" w:space="0" w:color="000000"/>
+              <w:right w:val="single" w:sz="4" w:space="0" w:color="000000"/>
+            </w:tcBorders>
+            <w:hideMark/>
+          </w:tcPr>
+          <w:p>
+            <w:pPr>
+              <w:spacing w:line="240" w:lineRule="auto"/>
+              <w:jc w:val="center"/>
+              <w:rPr>
+                <w:sz w:val="32"/>
+                <w:szCs w:val="32"/>
+              </w:rPr>
+            </w:pPr>
+            <w:r>
+              <w:rPr>
+                <w:sz w:val="32"/>
+                <w:szCs w:val="32"/>
+              </w:rPr>
+              <w:t>Azpeitia</w:t>
+            </w:r>
+          </w:p>
+        </w:tc>
+        <w:tc>
+          <w:tcPr>
+            <w:tcW w:w="2643" w:type="dxa"/>
+            <w:tcBorders>
+              <w:top w:val="single" w:sz="4" w:space="0" w:color="000000"/>
+              <w:left w:val="single" w:sz="4" w:space="0" w:color="000000"/>
+              <w:bottom w:val="single" w:sz="4" w:space="0" w:color="000000"/>
+              <w:right w:val="single" w:sz="4" w:space="0" w:color="000000"/>
+            </w:tcBorders>
+            <w:hideMark/>
+          </w:tcPr>
+          <w:p>
+            <w:pPr>
+              <w:spacing w:line="240" w:lineRule="auto"/>
+              <w:jc w:val="center"/>
+              <w:rPr>
+                <w:sz w:val="32"/>
+                <w:szCs w:val="32"/>
+              </w:rPr>
+            </w:pPr>
+            <w:r>
+              <w:rPr>
+                <w:sz w:val="32"/>
+                <w:szCs w:val="32"/>
+              </w:rPr>
+              <w:t>1588400</w:t>
+            </w:r>
+          </w:p>
+        </w:tc>
+      </w:tr>
+    </w:tbl>
+    <w:p>
+      <w:pPr>
+        <w:rPr>
+          <w:rFonts w:cs="Arial"/>
+          <w:sz w:val="24"/>
+          <w:szCs w:val="24"/>
+          <w:u w:val="single"/>
+        </w:rPr>
+      </w:pPr>
+    </w:p>
+    <w:p>
+      <w:pPr>
+        <w:rPr>
+          <w:rFonts w:cs="Arial"/>
+          <w:sz w:val="24"/>
+          <w:szCs w:val="24"/>
+          <w:u w:val="single"/>
+        </w:rPr>
+      </w:pPr>
+      <w:r>
+        <w:rPr>
+          <w:rFonts w:cs="Arial"/>
+          <w:sz w:val="24"/>
+          <w:szCs w:val="24"/>
+          <w:u w:val="single"/>
+        </w:rPr>
+        <w:br w:type="page"/>
+      </w:r>
+    </w:p>
+    <w:p>
+      <w:pPr>
+        <w:pStyle w:val="ndice1"/>
+      </w:pPr>
+      <w:proofErr w:type="spellStart"/>
+      <w:r>
+        <w:lastRenderedPageBreak/>
+        <w:t>Ind</w:t>
+      </w:r>
+      <w:r>
+        <w:rPr>
+          <w:u w:val="none"/>
+        </w:rPr>
+        <w:t>i</w:t>
+      </w:r>
+      <w:r>
+        <w:t>ce</w:t>
+      </w:r>
+      <w:proofErr w:type="spellEnd"/>
+    </w:p>
+    <w:p/>
+    <w:p>
+      <w:pPr>
+        <w:rPr>
+          <w:noProof/>
+        </w:rPr>
+      </w:pPr>
+      <w:r>
+        <w:rPr>
+          <w:rFonts w:cs="Arial"/>
+          <w:sz w:val="24"/>
+          <w:szCs w:val="24"/>
+        </w:rPr>
+        <w:fldChar w:fldCharType="begin"/>
+      </w:r>
+      <w:r>
+        <w:rPr>
+          <w:rFonts w:cs="Arial"/>
+          <w:sz w:val="24"/>
+          <w:szCs w:val="24"/>
+        </w:rPr>
+        <w:instrText xml:space="preserve"> INDEX \e "</w:instrText>
+      </w:r>
+      <w:r>
+        <w:rPr>
+          <w:rFonts w:cs="Arial"/>
+          <w:sz w:val="24"/>
+          <w:szCs w:val="24"/>
+        </w:rPr>
+        <w:tab/>
+        <w:instrText xml:space="preserve">" \c "1" \z "11274" </w:instrText>
+      </w:r>
+      <w:r>
+        <w:rPr>
+          <w:rFonts w:cs="Arial"/>
+          <w:sz w:val="24"/>
+          <w:szCs w:val="24"/>
+        </w:rPr>
+        <w:fldChar w:fldCharType="separate"/>
+      </w:r>
+    </w:p>
+    <w:p>
+      <w:pPr>
+        <w:rPr>
+          <w:rFonts w:cs="Arial"/>
+          <w:noProof/>
+          <w:sz w:val="24"/>
+          <w:szCs w:val="24"/>
+        </w:rPr>
+        <w:sectPr>
+          <w:headerReference w:type="even" r:id="rId9"/>
+          <w:headerReference w:type="default" r:id="rId10"/>
+          <w:footerReference w:type="even" r:id="rId11"/>
+          <w:footerReference w:type="default" r:id="rId12"/>
+          <w:headerReference w:type="first" r:id="rId13"/>
+          <w:footerReference w:type="first" r:id="rId14"/>
+          <w:type w:val="continuous"/>
+          <w:pgSz w:w="12240" w:h="15840"/>
+          <w:pgMar w:top="1417" w:right="1502" w:bottom="1417" w:left="1501" w:header="708" w:footer="708" w:gutter="0"/>
+          <w:pgNumType w:start="0"/>
+          <w:cols w:space="708"/>
+          <w:docGrid w:linePitch="360"/>
+        </w:sectPr>
+      </w:pPr>
+    </w:p>
+    <w:p>
+      <w:pPr>
+        <w:pStyle w:val="ndice1"/>
+        <w:rPr>
+          <w:noProof/>
+          <w:sz w:val="36"/>
+          <w:szCs w:val="36"/>
+          <w:u w:val="none"/>
+        </w:rPr>
+      </w:pPr>
+      <w:r>
+        <w:rPr>
+          <w:noProof/>
+          <w:sz w:val="36"/>
+          <w:szCs w:val="36"/>
+          <w:u w:val="none"/>
+        </w:rPr>
+        <w:t>Presentación</w:t>
+      </w:r>
+      <w:r>
+        <w:rPr>
+          <w:noProof/>
+          <w:sz w:val="36"/>
+          <w:szCs w:val="36"/>
+          <w:u w:val="none"/>
+        </w:rPr>
+        <w:tab/>
+        <w:t>2</w:t>
+      </w:r>
+    </w:p>
+    <w:p>
+      <w:pPr>
+        <w:pStyle w:val="ndice1"/>
+        <w:rPr>
+          <w:noProof/>
+          <w:sz w:val="36"/>
+          <w:szCs w:val="36"/>
+          <w:u w:val="none"/>
+        </w:rPr>
+      </w:pPr>
+      <w:r>
+        <w:rPr>
+          <w:noProof/>
+          <w:sz w:val="36"/>
+          <w:szCs w:val="36"/>
+          <w:u w:val="none"/>
+        </w:rPr>
+        <w:t>Instrucciones de uso"</w:t>
+      </w:r>
+      <w:r>
+        <w:rPr>
+          <w:noProof/>
+          <w:sz w:val="36"/>
+          <w:szCs w:val="36"/>
+          <w:u w:val="none"/>
+        </w:rPr>
+        <w:tab/>
+        <w:t>3</w:t>
+      </w:r>
+    </w:p>
+    <w:p>
+      <w:pPr>
+        <w:pStyle w:val="ndice1"/>
+        <w:numPr>
+          <w:ilvl w:val="0"/>
+          <w:numId w:val="1"/>
+        </w:numPr>
+        <w:rPr>
+          <w:noProof/>
+          <w:sz w:val="36"/>
+          <w:szCs w:val="36"/>
+          <w:u w:val="none"/>
+        </w:rPr>
+      </w:pPr>
+      <w:r>
+        <w:rPr>
+          <w:noProof/>
+          <w:sz w:val="36"/>
+          <w:szCs w:val="36"/>
+          <w:u w:val="none"/>
+        </w:rPr>
+        <w:t>1</w:t>
+      </w:r>
+      <w:r>
+        <w:rPr>
+          <w:noProof/>
+          <w:sz w:val="36"/>
+          <w:szCs w:val="36"/>
+          <w:u w:val="none"/>
+        </w:rPr>
+        <w:tab/>
+        <w:t>3</w:t>
+      </w:r>
+    </w:p>
+    <w:p>
+      <w:pPr>
+        <w:pStyle w:val="ndice1"/>
+        <w:numPr>
+          <w:ilvl w:val="0"/>
+          <w:numId w:val="1"/>
+        </w:numPr>
+        <w:rPr>
+          <w:noProof/>
+          <w:sz w:val="36"/>
+          <w:szCs w:val="36"/>
+          <w:u w:val="none"/>
+        </w:rPr>
+      </w:pPr>
+      <w:r>
+        <w:rPr>
+          <w:noProof/>
+          <w:sz w:val="36"/>
+          <w:szCs w:val="36"/>
+          <w:u w:val="none"/>
+        </w:rPr>
+        <w:t>2</w:t>
+      </w:r>
+      <w:r>
+        <w:rPr>
+          <w:noProof/>
+          <w:sz w:val="36"/>
+          <w:szCs w:val="36"/>
+          <w:u w:val="none"/>
+        </w:rPr>
+        <w:tab/>
+        <w:t>3</w:t>
+      </w:r>
+    </w:p>
+    <w:p>
+      <w:pPr>
+        <w:pStyle w:val="ndice1"/>
+        <w:numPr>
+          <w:ilvl w:val="0"/>
+          <w:numId w:val="1"/>
+        </w:numPr>
+        <w:rPr>
+          <w:noProof/>
+          <w:sz w:val="36"/>
+          <w:szCs w:val="36"/>
+          <w:u w:val="none"/>
+        </w:rPr>
+      </w:pPr>
+      <w:r>
+        <w:rPr>
+          <w:noProof/>
+          <w:sz w:val="36"/>
+          <w:szCs w:val="36"/>
+          <w:u w:val="none"/>
+        </w:rPr>
+        <w:t>3</w:t>
+      </w:r>
+      <w:r>
+        <w:rPr>
+          <w:noProof/>
+          <w:sz w:val="36"/>
+          <w:szCs w:val="36"/>
+          <w:u w:val="none"/>
+        </w:rPr>
+        <w:tab/>
+        <w:t>3</w:t>
+      </w:r>
+    </w:p>
+    <w:p>
+      <w:pPr>
+        <w:pStyle w:val="ndice1"/>
+        <w:numPr>
+          <w:ilvl w:val="0"/>
+          <w:numId w:val="1"/>
+        </w:numPr>
+        <w:rPr>
+          <w:noProof/>
+          <w:sz w:val="36"/>
+          <w:szCs w:val="36"/>
+          <w:u w:val="none"/>
+        </w:rPr>
+      </w:pPr>
+      <w:r>
+        <w:rPr>
+          <w:noProof/>
+          <w:sz w:val="36"/>
+          <w:szCs w:val="36"/>
+          <w:u w:val="none"/>
+        </w:rPr>
+        <w:t>4</w:t>
+      </w:r>
+      <w:r>
+        <w:rPr>
+          <w:noProof/>
+          <w:sz w:val="36"/>
+          <w:szCs w:val="36"/>
+          <w:u w:val="none"/>
+        </w:rPr>
+        <w:tab/>
+        <w:t>4</w:t>
+      </w:r>
+    </w:p>
+    <w:p>
+      <w:pPr>
+        <w:pStyle w:val="ndice1"/>
+        <w:numPr>
+          <w:ilvl w:val="0"/>
+          <w:numId w:val="1"/>
+        </w:numPr>
+        <w:rPr>
+          <w:noProof/>
+          <w:sz w:val="36"/>
+          <w:szCs w:val="36"/>
+          <w:u w:val="none"/>
+        </w:rPr>
+      </w:pPr>
+      <w:r>
+        <w:rPr>
+          <w:noProof/>
+          <w:sz w:val="36"/>
+          <w:szCs w:val="36"/>
+          <w:u w:val="none"/>
+        </w:rPr>
+        <w:t>5</w:t>
+      </w:r>
+      <w:r>
+        <w:rPr>
+          <w:noProof/>
+          <w:sz w:val="36"/>
+          <w:szCs w:val="36"/>
+          <w:u w:val="none"/>
+        </w:rPr>
+        <w:tab/>
+        <w:t>4</w:t>
+      </w:r>
+    </w:p>
+    <w:p>
+      <w:pPr>
+        <w:rPr>
+          <w:rFonts w:cs="Arial"/>
+          <w:noProof/>
+          <w:sz w:val="24"/>
+          <w:szCs w:val="24"/>
+        </w:rPr>
+        <w:sectPr>
+          <w:type w:val="continuous"/>
+          <w:pgSz w:w="12240" w:h="15840"/>
+          <w:pgMar w:top="1417" w:right="1502" w:bottom="1417" w:left="1501" w:header="708" w:footer="708" w:gutter="0"/>
+          <w:cols w:space="720"/>
+          <w:docGrid w:linePitch="360"/>
+        </w:sectPr>
+      </w:pPr>
+    </w:p>
+    <w:p>
+      <w:pPr>
+        <w:rPr>
+          <w:rFonts w:cs="Arial"/>
+          <w:sz w:val="24"/>
+          <w:szCs w:val="24"/>
+          <w:u w:val="single"/>
+        </w:rPr>
+      </w:pPr>
+      <w:r>
+        <w:rPr>
+          <w:rFonts w:cs="Arial"/>
+          <w:sz w:val="24"/>
+          <w:szCs w:val="24"/>
+        </w:rPr>
+        <w:fldChar w:fldCharType="end"/>
+      </w:r>
+    </w:p>
+    <w:p>
+      <w:pPr>
+        <w:rPr>
+          <w:rFonts w:cs="Arial"/>
+          <w:sz w:val="24"/>
+          <w:szCs w:val="24"/>
+          <w:u w:val="single"/>
+        </w:rPr>
+      </w:pPr>
+      <w:r>
+        <w:rPr>
+          <w:rFonts w:cs="Arial"/>
+          <w:sz w:val="24"/>
+          <w:szCs w:val="24"/>
+          <w:u w:val="single"/>
+        </w:rPr>
+        <w:br w:type="page"/>
+      </w:r>
+    </w:p>
+    <w:p>
+      <w:pPr>
         <w:pStyle w:val="Textosinformato"/>
         <w:jc w:val="both"/>
         <w:rPr>
@@ -13,46 +1286,63 @@
           <w:u w:val="single"/>
         </w:rPr>
       </w:pPr>
-      <w:r>
-        <w:rPr>
-          <w:rFonts w:ascii="Arial" w:hAnsi="Arial" w:cs="Arial"/>
+    </w:p>
+    <w:p>
+      <w:pPr>
+        <w:jc w:val="both"/>
+        <w:rPr>
+          <w:b/>
+          <w:bCs/>
+          <w:sz w:val="24"/>
+          <w:szCs w:val="24"/>
+        </w:rPr>
+      </w:pPr>
+      <w:r>
+        <w:rPr>
+          <w:b/>
+          <w:bCs/>
           <w:sz w:val="24"/>
           <w:szCs w:val="24"/>
           <w:u w:val="single"/>
         </w:rPr>
-        <w:t>Manual de Usuario</w:t>
-      </w:r>
-    </w:p>
-    <w:p>
-      <w:pPr>
-        <w:pStyle w:val="Textosinformato"/>
-        <w:jc w:val="both"/>
-        <w:rPr>
-          <w:rFonts w:ascii="Arial" w:hAnsi="Arial" w:cs="Arial"/>
+        <w:t>Presentación:</w:t>
+      </w:r>
+      <w:r>
+        <w:rPr>
+          <w:b/>
+          <w:bCs/>
           <w:sz w:val="24"/>
           <w:szCs w:val="24"/>
           <w:u w:val="single"/>
         </w:rPr>
-      </w:pPr>
-    </w:p>
-    <w:p>
-      <w:pPr>
-        <w:jc w:val="both"/>
-        <w:rPr>
-          <w:sz w:val="24"/>
-          <w:szCs w:val="24"/>
-        </w:rPr>
-      </w:pPr>
-      <w:r>
-        <w:rPr>
+        <w:fldChar w:fldCharType="begin"/>
+      </w:r>
+      <w:r>
+        <w:instrText xml:space="preserve"> XE "</w:instrText>
+      </w:r>
+      <w:r>
+        <w:rPr>
+          <w:b/>
+          <w:bCs/>
           <w:sz w:val="24"/>
           <w:szCs w:val="24"/>
           <w:u w:val="single"/>
         </w:rPr>
-        <w:t>Presentación:</w:t>
-      </w:r>
-      <w:bookmarkStart w:id="0" w:name="_GoBack"/>
-      <w:bookmarkEnd w:id="0"/>
+        <w:instrText>Presentación</w:instrText>
+      </w:r>
+      <w:r>
+        <w:instrText xml:space="preserve">" </w:instrText>
+      </w:r>
+      <w:r>
+        <w:rPr>
+          <w:b/>
+          <w:bCs/>
+          <w:sz w:val="24"/>
+          <w:szCs w:val="24"/>
+          <w:u w:val="single"/>
+        </w:rPr>
+        <w:fldChar w:fldCharType="end"/>
+      </w:r>
     </w:p>
     <w:p>
       <w:pPr>
@@ -168,7 +1458,7 @@
                     </pic:cNvPicPr>
                   </pic:nvPicPr>
                   <pic:blipFill>
-                    <a:blip r:embed="rId4"/>
+                    <a:blip r:embed="rId15"/>
                     <a:srcRect/>
                     <a:stretch>
                       <a:fillRect/>
@@ -199,6 +1489,21 @@
     </w:p>
     <w:p>
       <w:pPr>
+        <w:rPr>
+          <w:sz w:val="24"/>
+          <w:szCs w:val="24"/>
+        </w:rPr>
+      </w:pPr>
+      <w:r>
+        <w:rPr>
+          <w:sz w:val="24"/>
+          <w:szCs w:val="24"/>
+        </w:rPr>
+        <w:br w:type="page"/>
+      </w:r>
+    </w:p>
+    <w:p>
+      <w:pPr>
         <w:jc w:val="both"/>
         <w:rPr>
           <w:sz w:val="24"/>
@@ -210,6 +1515,8 @@
       <w:pPr>
         <w:jc w:val="both"/>
         <w:rPr>
+          <w:b/>
+          <w:bCs/>
           <w:sz w:val="24"/>
           <w:szCs w:val="24"/>
           <w:u w:val="single"/>
@@ -217,12 +1524,53 @@
       </w:pPr>
       <w:r>
         <w:rPr>
+          <w:b/>
+          <w:bCs/>
           <w:sz w:val="24"/>
           <w:szCs w:val="24"/>
           <w:u w:val="single"/>
         </w:rPr>
         <w:t>Instrucciones de uso:</w:t>
       </w:r>
+      <w:r>
+        <w:rPr>
+          <w:b/>
+          <w:bCs/>
+          <w:sz w:val="24"/>
+          <w:szCs w:val="24"/>
+          <w:u w:val="single"/>
+        </w:rPr>
+        <w:fldChar w:fldCharType="begin"/>
+      </w:r>
+      <w:r>
+        <w:instrText xml:space="preserve"> XE "</w:instrText>
+      </w:r>
+      <w:r>
+        <w:rPr>
+          <w:b/>
+          <w:bCs/>
+          <w:sz w:val="24"/>
+          <w:szCs w:val="24"/>
+          <w:u w:val="single"/>
+        </w:rPr>
+        <w:instrText>Instrucciones de uso</w:instrText>
+      </w:r>
+      <w:r>
+        <w:instrText>\</w:instrText>
+      </w:r>
+      <w:r>
+        <w:instrText xml:space="preserve">" </w:instrText>
+      </w:r>
+      <w:r>
+        <w:rPr>
+          <w:b/>
+          <w:bCs/>
+          <w:sz w:val="24"/>
+          <w:szCs w:val="24"/>
+          <w:u w:val="single"/>
+        </w:rPr>
+        <w:fldChar w:fldCharType="end"/>
+      </w:r>
     </w:p>
     <w:p>
       <w:pPr>
@@ -237,7 +1585,41 @@
           <w:sz w:val="24"/>
           <w:szCs w:val="24"/>
         </w:rPr>
-        <w:t xml:space="preserve">1) Ingrese en el campo "x" al primer punto de su conjunto y en el campo "f(x)" su imagen. Luego haga </w:t>
+        <w:t>1)</w:t>
+      </w:r>
+      <w:r>
+        <w:rPr>
+          <w:sz w:val="24"/>
+          <w:szCs w:val="24"/>
+        </w:rPr>
+        <w:fldChar w:fldCharType="begin"/>
+      </w:r>
+      <w:r>
+        <w:instrText xml:space="preserve"> XE "</w:instrText>
+      </w:r>
+      <w:r>
+        <w:rPr>
+          <w:sz w:val="24"/>
+          <w:szCs w:val="24"/>
+        </w:rPr>
+        <w:instrText>1</w:instrText>
+      </w:r>
+      <w:r>
+        <w:instrText xml:space="preserve">" </w:instrText>
+      </w:r>
+      <w:r>
+        <w:rPr>
+          <w:sz w:val="24"/>
+          <w:szCs w:val="24"/>
+        </w:rPr>
+        <w:fldChar w:fldCharType="end"/>
+      </w:r>
+      <w:r>
+        <w:rPr>
+          <w:sz w:val="24"/>
+          <w:szCs w:val="24"/>
+        </w:rPr>
+        <w:t xml:space="preserve"> Ingrese en el campo "x" al primer punto de su conjunto y en el campo "f(x)" su imagen. Luego haga </w:t>
       </w:r>
       <w:proofErr w:type="spellStart"/>
       <w:proofErr w:type="gramStart"/>
@@ -298,7 +1680,7 @@
                     </pic:cNvPicPr>
                   </pic:nvPicPr>
                   <pic:blipFill>
-                    <a:blip r:embed="rId5"/>
+                    <a:blip r:embed="rId16"/>
                     <a:srcRect/>
                     <a:stretch>
                       <a:fillRect/>
@@ -340,7 +1722,41 @@
           <w:sz w:val="24"/>
           <w:szCs w:val="24"/>
         </w:rPr>
-        <w:t>2) Repita esto con cada uno de los puntos que quiera ingresar, los cuales van a ir apareciendo en el cuadro de la izquierda</w:t>
+        <w:t>2</w:t>
+      </w:r>
+      <w:r>
+        <w:rPr>
+          <w:sz w:val="24"/>
+          <w:szCs w:val="24"/>
+        </w:rPr>
+        <w:fldChar w:fldCharType="begin"/>
+      </w:r>
+      <w:r>
+        <w:instrText xml:space="preserve"> XE "</w:instrText>
+      </w:r>
+      <w:r>
+        <w:rPr>
+          <w:sz w:val="24"/>
+          <w:szCs w:val="24"/>
+        </w:rPr>
+        <w:instrText>2</w:instrText>
+      </w:r>
+      <w:r>
+        <w:instrText xml:space="preserve">" </w:instrText>
+      </w:r>
+      <w:r>
+        <w:rPr>
+          <w:sz w:val="24"/>
+          <w:szCs w:val="24"/>
+        </w:rPr>
+        <w:fldChar w:fldCharType="end"/>
+      </w:r>
+      <w:r>
+        <w:rPr>
+          <w:sz w:val="24"/>
+          <w:szCs w:val="24"/>
+        </w:rPr>
+        <w:t>) Repita esto con cada uno de los puntos que quiera ingresar, los cuales van a ir apareciendo en el cuadro de la izquierda</w:t>
       </w:r>
       <w:r>
         <w:rPr>
@@ -368,7 +1784,6 @@
           <w:szCs w:val="24"/>
           <w:lang w:eastAsia="es-AR"/>
         </w:rPr>
-        <w:lastRenderedPageBreak/>
         <w:drawing>
           <wp:inline distT="0" distB="0" distL="0" distR="0" wp14:anchorId="47873255" wp14:editId="28A2C883">
             <wp:extent cx="5857240" cy="1768475"/>
@@ -387,7 +1802,7 @@
                     </pic:cNvPicPr>
                   </pic:nvPicPr>
                   <pic:blipFill>
-                    <a:blip r:embed="rId6"/>
+                    <a:blip r:embed="rId17"/>
                     <a:srcRect/>
                     <a:stretch>
                       <a:fillRect/>
@@ -429,7 +1844,41 @@
           <w:sz w:val="24"/>
           <w:szCs w:val="24"/>
         </w:rPr>
-        <w:t>3) Una vez que haya ingresado todos, seleccione a la derecha el método que quiera utilizar y toque el botón "Interpolar" para obtener el polinomio, el cual aparecerá</w:t>
+        <w:t>3</w:t>
+      </w:r>
+      <w:r>
+        <w:rPr>
+          <w:sz w:val="24"/>
+          <w:szCs w:val="24"/>
+        </w:rPr>
+        <w:fldChar w:fldCharType="begin"/>
+      </w:r>
+      <w:r>
+        <w:instrText xml:space="preserve"> XE "</w:instrText>
+      </w:r>
+      <w:r>
+        <w:rPr>
+          <w:sz w:val="24"/>
+          <w:szCs w:val="24"/>
+        </w:rPr>
+        <w:instrText>3</w:instrText>
+      </w:r>
+      <w:r>
+        <w:instrText xml:space="preserve">" </w:instrText>
+      </w:r>
+      <w:r>
+        <w:rPr>
+          <w:sz w:val="24"/>
+          <w:szCs w:val="24"/>
+        </w:rPr>
+        <w:fldChar w:fldCharType="end"/>
+      </w:r>
+      <w:r>
+        <w:rPr>
+          <w:sz w:val="24"/>
+          <w:szCs w:val="24"/>
+        </w:rPr>
+        <w:t>) Una vez que haya ingresado todos, seleccione a la derecha el método que quiera utilizar y toque el botón "Interpolar" para obtener el polinomio, el cual aparecerá</w:t>
       </w:r>
       <w:r>
         <w:rPr>
@@ -486,7 +1935,7 @@
                     </pic:cNvPicPr>
                   </pic:nvPicPr>
                   <pic:blipFill>
-                    <a:blip r:embed="rId7"/>
+                    <a:blip r:embed="rId18"/>
                     <a:srcRect/>
                     <a:stretch>
                       <a:fillRect/>
@@ -529,7 +1978,42 @@
           <w:sz w:val="24"/>
           <w:szCs w:val="24"/>
         </w:rPr>
-        <w:t xml:space="preserve">4) </w:t>
+        <w:lastRenderedPageBreak/>
+        <w:t>4</w:t>
+      </w:r>
+      <w:r>
+        <w:rPr>
+          <w:sz w:val="24"/>
+          <w:szCs w:val="24"/>
+        </w:rPr>
+        <w:fldChar w:fldCharType="begin"/>
+      </w:r>
+      <w:r>
+        <w:instrText xml:space="preserve"> XE "</w:instrText>
+      </w:r>
+      <w:r>
+        <w:rPr>
+          <w:sz w:val="24"/>
+          <w:szCs w:val="24"/>
+        </w:rPr>
+        <w:instrText>4</w:instrText>
+      </w:r>
+      <w:r>
+        <w:instrText xml:space="preserve">" </w:instrText>
+      </w:r>
+      <w:r>
+        <w:rPr>
+          <w:sz w:val="24"/>
+          <w:szCs w:val="24"/>
+        </w:rPr>
+        <w:fldChar w:fldCharType="end"/>
+      </w:r>
+      <w:r>
+        <w:rPr>
+          <w:sz w:val="24"/>
+          <w:szCs w:val="24"/>
+        </w:rPr>
+        <w:t xml:space="preserve">) </w:t>
       </w:r>
       <w:r>
         <w:rPr>
@@ -586,7 +2070,7 @@
                     </pic:cNvPicPr>
                   </pic:nvPicPr>
                   <pic:blipFill>
-                    <a:blip r:embed="rId8"/>
+                    <a:blip r:embed="rId19"/>
                     <a:srcRect/>
                     <a:stretch>
                       <a:fillRect/>
@@ -628,22 +2112,48 @@
           <w:sz w:val="24"/>
           <w:szCs w:val="24"/>
         </w:rPr>
-        <w:t>5) Además, si lo desea puede cambiar un punto de los que ya ha ingresado.</w:t>
-      </w:r>
-      <w:r>
-        <w:rPr>
-          <w:sz w:val="24"/>
-          <w:szCs w:val="24"/>
-        </w:rPr>
-        <w:t xml:space="preserve"> Para ello ingresa en el campo “i” la posición del punto que quiere cambiar, donde 0 es el primer punto y el último es n-1. En los campos “x” y “f(x)” ingresa los nuevos valores y para </w:t>
-      </w:r>
-      <w:r>
-        <w:rPr>
-          <w:sz w:val="24"/>
-          <w:szCs w:val="24"/>
-        </w:rPr>
-        <w:lastRenderedPageBreak/>
-        <w:t>finalizar la operación presiona el botón “Agregar Punto”. Luego puede continuar operando como sea descripto en los ítems anteriores.</w:t>
+        <w:t>5</w:t>
+      </w:r>
+      <w:r>
+        <w:rPr>
+          <w:sz w:val="24"/>
+          <w:szCs w:val="24"/>
+        </w:rPr>
+        <w:fldChar w:fldCharType="begin"/>
+      </w:r>
+      <w:r>
+        <w:instrText xml:space="preserve"> XE "</w:instrText>
+      </w:r>
+      <w:r>
+        <w:rPr>
+          <w:sz w:val="24"/>
+          <w:szCs w:val="24"/>
+        </w:rPr>
+        <w:instrText>5</w:instrText>
+      </w:r>
+      <w:r>
+        <w:instrText xml:space="preserve">" </w:instrText>
+      </w:r>
+      <w:r>
+        <w:rPr>
+          <w:sz w:val="24"/>
+          <w:szCs w:val="24"/>
+        </w:rPr>
+        <w:fldChar w:fldCharType="end"/>
+      </w:r>
+      <w:r>
+        <w:rPr>
+          <w:sz w:val="24"/>
+          <w:szCs w:val="24"/>
+        </w:rPr>
+        <w:t>) Además, si lo desea puede cambiar un punto de los que ya ha ingresado.</w:t>
+      </w:r>
+      <w:r>
+        <w:rPr>
+          <w:sz w:val="24"/>
+          <w:szCs w:val="24"/>
+        </w:rPr>
+        <w:t xml:space="preserve"> Para ello ingresa en el campo “i” la posición del punto que quiere cambiar, donde 0 es el primer punto y el último es n-1. En los campos “x” y “f(x)” ingresa los nuevos valores y para finalizar la operación presiona el botón “Agregar Punto”. Luego puede continuar operando como sea descripto en los ítems anteriores.</w:t>
       </w:r>
     </w:p>
     <w:p>
@@ -676,7 +2186,7 @@
                     <pic:cNvPicPr/>
                   </pic:nvPicPr>
                   <pic:blipFill>
-                    <a:blip r:embed="rId9">
+                    <a:blip r:embed="rId20">
                       <a:extLst>
                         <a:ext uri="{28A0092B-C50C-407E-A947-70E740481C1C}">
                           <a14:useLocalDpi xmlns:a14="http://schemas.microsoft.com/office/drawing/2010/main" val="0"/>
@@ -711,11 +2221,48 @@
           <w:szCs w:val="24"/>
         </w:rPr>
       </w:pPr>
-      <w:r>
-        <w:rPr>
-          <w:sz w:val="24"/>
-          <w:szCs w:val="24"/>
-        </w:rPr>
+    </w:p>
+    <w:p>
+      <w:pPr>
+        <w:jc w:val="both"/>
+        <w:rPr>
+          <w:sz w:val="24"/>
+          <w:szCs w:val="24"/>
+        </w:rPr>
+      </w:pPr>
+    </w:p>
+    <w:p>
+      <w:pPr>
+        <w:jc w:val="both"/>
+        <w:rPr>
+          <w:sz w:val="24"/>
+          <w:szCs w:val="24"/>
+        </w:rPr>
+      </w:pPr>
+    </w:p>
+    <w:p>
+      <w:pPr>
+        <w:jc w:val="both"/>
+        <w:rPr>
+          <w:sz w:val="24"/>
+          <w:szCs w:val="24"/>
+        </w:rPr>
+      </w:pPr>
+    </w:p>
+    <w:p>
+      <w:pPr>
+        <w:jc w:val="both"/>
+        <w:rPr>
+          <w:sz w:val="24"/>
+          <w:szCs w:val="24"/>
+        </w:rPr>
+      </w:pPr>
+      <w:r>
+        <w:rPr>
+          <w:sz w:val="24"/>
+          <w:szCs w:val="24"/>
+        </w:rPr>
+        <w:lastRenderedPageBreak/>
         <w:t>6) En caso de que quiera finalizar el programa, simplemente presiona el botón “X” que se encuentra en la esquina superior derecha.</w:t>
       </w:r>
     </w:p>
@@ -765,7 +2312,7 @@
                     <pic:cNvPicPr/>
                   </pic:nvPicPr>
                   <pic:blipFill>
-                    <a:blip r:embed="rId10">
+                    <a:blip r:embed="rId21">
                       <a:extLst>
                         <a:ext uri="{28A0092B-C50C-407E-A947-70E740481C1C}">
                           <a14:useLocalDpi xmlns:a14="http://schemas.microsoft.com/office/drawing/2010/main" val="0"/>
@@ -793,6 +2340,7 @@
       </w:r>
     </w:p>
     <w:sectPr>
+      <w:type w:val="continuous"/>
       <w:pgSz w:w="12240" w:h="15840"/>
       <w:pgMar w:top="1417" w:right="1502" w:bottom="1417" w:left="1501" w:header="708" w:footer="708" w:gutter="0"/>
       <w:cols w:space="708"/>
@@ -800,6 +2348,298 @@
     </w:sectPr>
   </w:body>
 </w:document>
+</file>
+
+<file path=word/endnotes.xml><?xml version="1.0" encoding="utf-8"?>
+<w:endnotes xmlns:wpc="http://schemas.microsoft.com/office/word/2010/wordprocessingCanvas" xmlns:cx="http://schemas.microsoft.com/office/drawing/2014/chartex" xmlns:cx1="http://schemas.microsoft.com/office/drawing/2015/9/8/chartex" xmlns:cx2="http://schemas.microsoft.com/office/drawing/2015/10/21/chartex" xmlns:cx3="http://schemas.microsoft.com/office/drawing/2016/5/9/chartex" xmlns:cx4="http://schemas.microsoft.com/office/drawing/2016/5/10/chartex" xmlns:cx5="http://schemas.microsoft.com/office/drawing/2016/5/11/chartex" xmlns:cx6="http://schemas.microsoft.com/office/drawing/2016/5/12/chartex" xmlns:cx7="http://schemas.microsoft.com/office/drawing/2016/5/13/chartex" xmlns:cx8="http://schemas.microsoft.com/office/drawing/2016/5/14/chartex" xmlns:mc="http://schemas.openxmlformats.org/markup-compatibility/2006" xmlns:aink="http://schemas.microsoft.com/office/drawing/2016/ink" xmlns:am3d="http://schemas.microsoft.com/office/drawing/2017/model3d" xmlns:o="urn:schemas-microsoft-com:office:office" xmlns:r="http://schemas.openxmlformats.org/officeDocument/2006/relationships" xmlns:m="http://schemas.openxmlformats.org/officeDocument/2006/math" xmlns:v="urn:schemas-microsoft-com:vml" xmlns:wp14="http://schemas.microsoft.com/office/word/2010/wordprocessingDrawing" xmlns:wp="http://schemas.openxmlformats.org/drawingml/2006/wordprocessingDrawing" xmlns:w10="urn:schemas-microsoft-com:office:word" xmlns:w="http://schemas.openxmlformats.org/wordprocessingml/2006/main" xmlns:w14="http://schemas.microsoft.com/office/word/2010/wordml" xmlns:w15="http://schemas.microsoft.com/office/word/2012/wordml" xmlns:w16cid="http://schemas.microsoft.com/office/word/2016/wordml/cid" xmlns:w16se="http://schemas.microsoft.com/office/word/2015/wordml/symex" xmlns:wpg="http://schemas.microsoft.com/office/word/2010/wordprocessingGroup" xmlns:wpi="http://schemas.microsoft.com/office/word/2010/wordprocessingInk" xmlns:wne="http://schemas.microsoft.com/office/word/2006/wordml" xmlns:wps="http://schemas.microsoft.com/office/word/2010/wordprocessingShape" mc:Ignorable="w14 w15 w16se w16cid wp14">
+  <w:endnote w:type="separator" w:id="-1">
+    <w:p>
+      <w:pPr>
+        <w:spacing w:after="0" w:line="240" w:lineRule="auto"/>
+      </w:pPr>
+      <w:r>
+        <w:separator/>
+      </w:r>
+    </w:p>
+  </w:endnote>
+  <w:endnote w:type="continuationSeparator" w:id="0">
+    <w:p>
+      <w:pPr>
+        <w:spacing w:after="0" w:line="240" w:lineRule="auto"/>
+      </w:pPr>
+      <w:r>
+        <w:continuationSeparator/>
+      </w:r>
+    </w:p>
+  </w:endnote>
+</w:endnotes>
+</file>
+
+<file path=word/footer1.xml><?xml version="1.0" encoding="utf-8"?>
+<w:ftr xmlns:wpc="http://schemas.microsoft.com/office/word/2010/wordprocessingCanvas" xmlns:cx="http://schemas.microsoft.com/office/drawing/2014/chartex" xmlns:cx1="http://schemas.microsoft.com/office/drawing/2015/9/8/chartex" xmlns:cx2="http://schemas.microsoft.com/office/drawing/2015/10/21/chartex" xmlns:cx3="http://schemas.microsoft.com/office/drawing/2016/5/9/chartex" xmlns:cx4="http://schemas.microsoft.com/office/drawing/2016/5/10/chartex" xmlns:cx5="http://schemas.microsoft.com/office/drawing/2016/5/11/chartex" xmlns:cx6="http://schemas.microsoft.com/office/drawing/2016/5/12/chartex" xmlns:cx7="http://schemas.microsoft.com/office/drawing/2016/5/13/chartex" xmlns:cx8="http://schemas.microsoft.com/office/drawing/2016/5/14/chartex" xmlns:mc="http://schemas.openxmlformats.org/markup-compatibility/2006" xmlns:aink="http://schemas.microsoft.com/office/drawing/2016/ink" xmlns:am3d="http://schemas.microsoft.com/office/drawing/2017/model3d" xmlns:o="urn:schemas-microsoft-com:office:office" xmlns:r="http://schemas.openxmlformats.org/officeDocument/2006/relationships" xmlns:m="http://schemas.openxmlformats.org/officeDocument/2006/math" xmlns:v="urn:schemas-microsoft-com:vml" xmlns:wp14="http://schemas.microsoft.com/office/word/2010/wordprocessingDrawing" xmlns:wp="http://schemas.openxmlformats.org/drawingml/2006/wordprocessingDrawing" xmlns:w10="urn:schemas-microsoft-com:office:word" xmlns:w="http://schemas.openxmlformats.org/wordprocessingml/2006/main" xmlns:w14="http://schemas.microsoft.com/office/word/2010/wordml" xmlns:w15="http://schemas.microsoft.com/office/word/2012/wordml" xmlns:w16cid="http://schemas.microsoft.com/office/word/2016/wordml/cid" xmlns:w16se="http://schemas.microsoft.com/office/word/2015/wordml/symex" xmlns:wpg="http://schemas.microsoft.com/office/word/2010/wordprocessingGroup" xmlns:wpi="http://schemas.microsoft.com/office/word/2010/wordprocessingInk" xmlns:wne="http://schemas.microsoft.com/office/word/2006/wordml" xmlns:wps="http://schemas.microsoft.com/office/word/2010/wordprocessingShape" mc:Ignorable="w14 w15 w16se w16cid wp14">
+  <w:p>
+    <w:pPr>
+      <w:pStyle w:val="Piedepgina"/>
+    </w:pPr>
+  </w:p>
+</w:ftr>
+</file>
+
+<file path=word/footer2.xml><?xml version="1.0" encoding="utf-8"?>
+<w:ftr xmlns:wpc="http://schemas.microsoft.com/office/word/2010/wordprocessingCanvas" xmlns:cx="http://schemas.microsoft.com/office/drawing/2014/chartex" xmlns:cx1="http://schemas.microsoft.com/office/drawing/2015/9/8/chartex" xmlns:cx2="http://schemas.microsoft.com/office/drawing/2015/10/21/chartex" xmlns:cx3="http://schemas.microsoft.com/office/drawing/2016/5/9/chartex" xmlns:cx4="http://schemas.microsoft.com/office/drawing/2016/5/10/chartex" xmlns:cx5="http://schemas.microsoft.com/office/drawing/2016/5/11/chartex" xmlns:cx6="http://schemas.microsoft.com/office/drawing/2016/5/12/chartex" xmlns:cx7="http://schemas.microsoft.com/office/drawing/2016/5/13/chartex" xmlns:cx8="http://schemas.microsoft.com/office/drawing/2016/5/14/chartex" xmlns:mc="http://schemas.openxmlformats.org/markup-compatibility/2006" xmlns:aink="http://schemas.microsoft.com/office/drawing/2016/ink" xmlns:am3d="http://schemas.microsoft.com/office/drawing/2017/model3d" xmlns:o="urn:schemas-microsoft-com:office:office" xmlns:r="http://schemas.openxmlformats.org/officeDocument/2006/relationships" xmlns:m="http://schemas.openxmlformats.org/officeDocument/2006/math" xmlns:v="urn:schemas-microsoft-com:vml" xmlns:wp14="http://schemas.microsoft.com/office/word/2010/wordprocessingDrawing" xmlns:wp="http://schemas.openxmlformats.org/drawingml/2006/wordprocessingDrawing" xmlns:w10="urn:schemas-microsoft-com:office:word" xmlns:w="http://schemas.openxmlformats.org/wordprocessingml/2006/main" xmlns:w14="http://schemas.microsoft.com/office/word/2010/wordml" xmlns:w15="http://schemas.microsoft.com/office/word/2012/wordml" xmlns:w16cid="http://schemas.microsoft.com/office/word/2016/wordml/cid" xmlns:w16se="http://schemas.microsoft.com/office/word/2015/wordml/symex" xmlns:wpg="http://schemas.microsoft.com/office/word/2010/wordprocessingGroup" xmlns:wpi="http://schemas.microsoft.com/office/word/2010/wordprocessingInk" xmlns:wne="http://schemas.microsoft.com/office/word/2006/wordml" xmlns:wps="http://schemas.microsoft.com/office/word/2010/wordprocessingShape" mc:Ignorable="w14 w15 w16se w16cid wp14">
+  <w:p>
+    <w:pPr>
+      <w:pStyle w:val="Piedepgina"/>
+      <w:jc w:val="right"/>
+      <w:rPr>
+        <w:color w:val="000000" w:themeColor="text1"/>
+        <w:sz w:val="40"/>
+        <w:szCs w:val="32"/>
+      </w:rPr>
+    </w:pPr>
+    <w:r>
+      <w:rPr>
+        <w:color w:val="000000" w:themeColor="text1"/>
+        <w:szCs w:val="28"/>
+        <w:lang w:val="es-ES"/>
+      </w:rPr>
+      <w:t xml:space="preserve">pág. </w:t>
+    </w:r>
+    <w:r>
+      <w:rPr>
+        <w:color w:val="000000" w:themeColor="text1"/>
+        <w:szCs w:val="28"/>
+      </w:rPr>
+      <w:fldChar w:fldCharType="begin"/>
+    </w:r>
+    <w:r>
+      <w:rPr>
+        <w:color w:val="000000" w:themeColor="text1"/>
+        <w:szCs w:val="28"/>
+      </w:rPr>
+      <w:instrText>PAGE  \* Arabic</w:instrText>
+    </w:r>
+    <w:r>
+      <w:rPr>
+        <w:color w:val="000000" w:themeColor="text1"/>
+        <w:szCs w:val="28"/>
+      </w:rPr>
+      <w:fldChar w:fldCharType="separate"/>
+    </w:r>
+    <w:r>
+      <w:rPr>
+        <w:color w:val="000000" w:themeColor="text1"/>
+        <w:szCs w:val="28"/>
+        <w:lang w:val="es-ES"/>
+      </w:rPr>
+      <w:t>1</w:t>
+    </w:r>
+    <w:r>
+      <w:rPr>
+        <w:color w:val="000000" w:themeColor="text1"/>
+        <w:szCs w:val="28"/>
+      </w:rPr>
+      <w:fldChar w:fldCharType="end"/>
+    </w:r>
+  </w:p>
+  <w:p>
+    <w:pPr>
+      <w:pStyle w:val="Piedepgina"/>
+      <w:rPr>
+        <w:sz w:val="22"/>
+        <w:szCs w:val="18"/>
+      </w:rPr>
+    </w:pPr>
+  </w:p>
+</w:ftr>
+</file>
+
+<file path=word/footer3.xml><?xml version="1.0" encoding="utf-8"?>
+<w:ftr xmlns:wpc="http://schemas.microsoft.com/office/word/2010/wordprocessingCanvas" xmlns:cx="http://schemas.microsoft.com/office/drawing/2014/chartex" xmlns:cx1="http://schemas.microsoft.com/office/drawing/2015/9/8/chartex" xmlns:cx2="http://schemas.microsoft.com/office/drawing/2015/10/21/chartex" xmlns:cx3="http://schemas.microsoft.com/office/drawing/2016/5/9/chartex" xmlns:cx4="http://schemas.microsoft.com/office/drawing/2016/5/10/chartex" xmlns:cx5="http://schemas.microsoft.com/office/drawing/2016/5/11/chartex" xmlns:cx6="http://schemas.microsoft.com/office/drawing/2016/5/12/chartex" xmlns:cx7="http://schemas.microsoft.com/office/drawing/2016/5/13/chartex" xmlns:cx8="http://schemas.microsoft.com/office/drawing/2016/5/14/chartex" xmlns:mc="http://schemas.openxmlformats.org/markup-compatibility/2006" xmlns:aink="http://schemas.microsoft.com/office/drawing/2016/ink" xmlns:am3d="http://schemas.microsoft.com/office/drawing/2017/model3d" xmlns:o="urn:schemas-microsoft-com:office:office" xmlns:r="http://schemas.openxmlformats.org/officeDocument/2006/relationships" xmlns:m="http://schemas.openxmlformats.org/officeDocument/2006/math" xmlns:v="urn:schemas-microsoft-com:vml" xmlns:wp14="http://schemas.microsoft.com/office/word/2010/wordprocessingDrawing" xmlns:wp="http://schemas.openxmlformats.org/drawingml/2006/wordprocessingDrawing" xmlns:w10="urn:schemas-microsoft-com:office:word" xmlns:w="http://schemas.openxmlformats.org/wordprocessingml/2006/main" xmlns:w14="http://schemas.microsoft.com/office/word/2010/wordml" xmlns:w15="http://schemas.microsoft.com/office/word/2012/wordml" xmlns:w16cid="http://schemas.microsoft.com/office/word/2016/wordml/cid" xmlns:w16se="http://schemas.microsoft.com/office/word/2015/wordml/symex" xmlns:wpg="http://schemas.microsoft.com/office/word/2010/wordprocessingGroup" xmlns:wpi="http://schemas.microsoft.com/office/word/2010/wordprocessingInk" xmlns:wne="http://schemas.microsoft.com/office/word/2006/wordml" xmlns:wps="http://schemas.microsoft.com/office/word/2010/wordprocessingShape" mc:Ignorable="w14 w15 w16se w16cid wp14">
+  <w:p>
+    <w:pPr>
+      <w:pStyle w:val="Piedepgina"/>
+    </w:pPr>
+  </w:p>
+</w:ftr>
+</file>
+
+<file path=word/footnotes.xml><?xml version="1.0" encoding="utf-8"?>
+<w:footnotes xmlns:wpc="http://schemas.microsoft.com/office/word/2010/wordprocessingCanvas" xmlns:cx="http://schemas.microsoft.com/office/drawing/2014/chartex" xmlns:cx1="http://schemas.microsoft.com/office/drawing/2015/9/8/chartex" xmlns:cx2="http://schemas.microsoft.com/office/drawing/2015/10/21/chartex" xmlns:cx3="http://schemas.microsoft.com/office/drawing/2016/5/9/chartex" xmlns:cx4="http://schemas.microsoft.com/office/drawing/2016/5/10/chartex" xmlns:cx5="http://schemas.microsoft.com/office/drawing/2016/5/11/chartex" xmlns:cx6="http://schemas.microsoft.com/office/drawing/2016/5/12/chartex" xmlns:cx7="http://schemas.microsoft.com/office/drawing/2016/5/13/chartex" xmlns:cx8="http://schemas.microsoft.com/office/drawing/2016/5/14/chartex" xmlns:mc="http://schemas.openxmlformats.org/markup-compatibility/2006" xmlns:aink="http://schemas.microsoft.com/office/drawing/2016/ink" xmlns:am3d="http://schemas.microsoft.com/office/drawing/2017/model3d" xmlns:o="urn:schemas-microsoft-com:office:office" xmlns:r="http://schemas.openxmlformats.org/officeDocument/2006/relationships" xmlns:m="http://schemas.openxmlformats.org/officeDocument/2006/math" xmlns:v="urn:schemas-microsoft-com:vml" xmlns:wp14="http://schemas.microsoft.com/office/word/2010/wordprocessingDrawing" xmlns:wp="http://schemas.openxmlformats.org/drawingml/2006/wordprocessingDrawing" xmlns:w10="urn:schemas-microsoft-com:office:word" xmlns:w="http://schemas.openxmlformats.org/wordprocessingml/2006/main" xmlns:w14="http://schemas.microsoft.com/office/word/2010/wordml" xmlns:w15="http://schemas.microsoft.com/office/word/2012/wordml" xmlns:w16cid="http://schemas.microsoft.com/office/word/2016/wordml/cid" xmlns:w16se="http://schemas.microsoft.com/office/word/2015/wordml/symex" xmlns:wpg="http://schemas.microsoft.com/office/word/2010/wordprocessingGroup" xmlns:wpi="http://schemas.microsoft.com/office/word/2010/wordprocessingInk" xmlns:wne="http://schemas.microsoft.com/office/word/2006/wordml" xmlns:wps="http://schemas.microsoft.com/office/word/2010/wordprocessingShape" mc:Ignorable="w14 w15 w16se w16cid wp14">
+  <w:footnote w:type="separator" w:id="-1">
+    <w:p>
+      <w:pPr>
+        <w:spacing w:after="0" w:line="240" w:lineRule="auto"/>
+      </w:pPr>
+      <w:r>
+        <w:separator/>
+      </w:r>
+    </w:p>
+  </w:footnote>
+  <w:footnote w:type="continuationSeparator" w:id="0">
+    <w:p>
+      <w:pPr>
+        <w:spacing w:after="0" w:line="240" w:lineRule="auto"/>
+      </w:pPr>
+      <w:r>
+        <w:continuationSeparator/>
+      </w:r>
+    </w:p>
+  </w:footnote>
+</w:footnotes>
+</file>
+
+<file path=word/header1.xml><?xml version="1.0" encoding="utf-8"?>
+<w:hdr xmlns:wpc="http://schemas.microsoft.com/office/word/2010/wordprocessingCanvas" xmlns:cx="http://schemas.microsoft.com/office/drawing/2014/chartex" xmlns:cx1="http://schemas.microsoft.com/office/drawing/2015/9/8/chartex" xmlns:cx2="http://schemas.microsoft.com/office/drawing/2015/10/21/chartex" xmlns:cx3="http://schemas.microsoft.com/office/drawing/2016/5/9/chartex" xmlns:cx4="http://schemas.microsoft.com/office/drawing/2016/5/10/chartex" xmlns:cx5="http://schemas.microsoft.com/office/drawing/2016/5/11/chartex" xmlns:cx6="http://schemas.microsoft.com/office/drawing/2016/5/12/chartex" xmlns:cx7="http://schemas.microsoft.com/office/drawing/2016/5/13/chartex" xmlns:cx8="http://schemas.microsoft.com/office/drawing/2016/5/14/chartex" xmlns:mc="http://schemas.openxmlformats.org/markup-compatibility/2006" xmlns:aink="http://schemas.microsoft.com/office/drawing/2016/ink" xmlns:am3d="http://schemas.microsoft.com/office/drawing/2017/model3d" xmlns:o="urn:schemas-microsoft-com:office:office" xmlns:r="http://schemas.openxmlformats.org/officeDocument/2006/relationships" xmlns:m="http://schemas.openxmlformats.org/officeDocument/2006/math" xmlns:v="urn:schemas-microsoft-com:vml" xmlns:wp14="http://schemas.microsoft.com/office/word/2010/wordprocessingDrawing" xmlns:wp="http://schemas.openxmlformats.org/drawingml/2006/wordprocessingDrawing" xmlns:w10="urn:schemas-microsoft-com:office:word" xmlns:w="http://schemas.openxmlformats.org/wordprocessingml/2006/main" xmlns:w14="http://schemas.microsoft.com/office/word/2010/wordml" xmlns:w15="http://schemas.microsoft.com/office/word/2012/wordml" xmlns:w16cid="http://schemas.microsoft.com/office/word/2016/wordml/cid" xmlns:w16se="http://schemas.microsoft.com/office/word/2015/wordml/symex" xmlns:wpg="http://schemas.microsoft.com/office/word/2010/wordprocessingGroup" xmlns:wpi="http://schemas.microsoft.com/office/word/2010/wordprocessingInk" xmlns:wne="http://schemas.microsoft.com/office/word/2006/wordml" xmlns:wps="http://schemas.microsoft.com/office/word/2010/wordprocessingShape" mc:Ignorable="w14 w15 w16se w16cid wp14">
+  <w:p>
+    <w:pPr>
+      <w:pStyle w:val="Encabezado"/>
+    </w:pPr>
+  </w:p>
+</w:hdr>
+</file>
+
+<file path=word/header2.xml><?xml version="1.0" encoding="utf-8"?>
+<w:hdr xmlns:wpc="http://schemas.microsoft.com/office/word/2010/wordprocessingCanvas" xmlns:cx="http://schemas.microsoft.com/office/drawing/2014/chartex" xmlns:cx1="http://schemas.microsoft.com/office/drawing/2015/9/8/chartex" xmlns:cx2="http://schemas.microsoft.com/office/drawing/2015/10/21/chartex" xmlns:cx3="http://schemas.microsoft.com/office/drawing/2016/5/9/chartex" xmlns:cx4="http://schemas.microsoft.com/office/drawing/2016/5/10/chartex" xmlns:cx5="http://schemas.microsoft.com/office/drawing/2016/5/11/chartex" xmlns:cx6="http://schemas.microsoft.com/office/drawing/2016/5/12/chartex" xmlns:cx7="http://schemas.microsoft.com/office/drawing/2016/5/13/chartex" xmlns:cx8="http://schemas.microsoft.com/office/drawing/2016/5/14/chartex" xmlns:mc="http://schemas.openxmlformats.org/markup-compatibility/2006" xmlns:aink="http://schemas.microsoft.com/office/drawing/2016/ink" xmlns:am3d="http://schemas.microsoft.com/office/drawing/2017/model3d" xmlns:o="urn:schemas-microsoft-com:office:office" xmlns:r="http://schemas.openxmlformats.org/officeDocument/2006/relationships" xmlns:m="http://schemas.openxmlformats.org/officeDocument/2006/math" xmlns:v="urn:schemas-microsoft-com:vml" xmlns:wp14="http://schemas.microsoft.com/office/word/2010/wordprocessingDrawing" xmlns:wp="http://schemas.openxmlformats.org/drawingml/2006/wordprocessingDrawing" xmlns:w10="urn:schemas-microsoft-com:office:word" xmlns:w="http://schemas.openxmlformats.org/wordprocessingml/2006/main" xmlns:w14="http://schemas.microsoft.com/office/word/2010/wordml" xmlns:w15="http://schemas.microsoft.com/office/word/2012/wordml" xmlns:w16cid="http://schemas.microsoft.com/office/word/2016/wordml/cid" xmlns:w16se="http://schemas.microsoft.com/office/word/2015/wordml/symex" xmlns:wpg="http://schemas.microsoft.com/office/word/2010/wordprocessingGroup" xmlns:wpi="http://schemas.microsoft.com/office/word/2010/wordprocessingInk" xmlns:wne="http://schemas.microsoft.com/office/word/2006/wordml" xmlns:wps="http://schemas.microsoft.com/office/word/2010/wordprocessingShape" mc:Ignorable="w14 w15 w16se w16cid wp14">
+  <w:p>
+    <w:pPr>
+      <w:pStyle w:val="Encabezado"/>
+    </w:pPr>
+    <w:bookmarkStart w:id="4" w:name="_GoBack"/>
+    <w:bookmarkEnd w:id="4"/>
+  </w:p>
+</w:hdr>
+</file>
+
+<file path=word/header3.xml><?xml version="1.0" encoding="utf-8"?>
+<w:hdr xmlns:wpc="http://schemas.microsoft.com/office/word/2010/wordprocessingCanvas" xmlns:cx="http://schemas.microsoft.com/office/drawing/2014/chartex" xmlns:cx1="http://schemas.microsoft.com/office/drawing/2015/9/8/chartex" xmlns:cx2="http://schemas.microsoft.com/office/drawing/2015/10/21/chartex" xmlns:cx3="http://schemas.microsoft.com/office/drawing/2016/5/9/chartex" xmlns:cx4="http://schemas.microsoft.com/office/drawing/2016/5/10/chartex" xmlns:cx5="http://schemas.microsoft.com/office/drawing/2016/5/11/chartex" xmlns:cx6="http://schemas.microsoft.com/office/drawing/2016/5/12/chartex" xmlns:cx7="http://schemas.microsoft.com/office/drawing/2016/5/13/chartex" xmlns:cx8="http://schemas.microsoft.com/office/drawing/2016/5/14/chartex" xmlns:mc="http://schemas.openxmlformats.org/markup-compatibility/2006" xmlns:aink="http://schemas.microsoft.com/office/drawing/2016/ink" xmlns:am3d="http://schemas.microsoft.com/office/drawing/2017/model3d" xmlns:o="urn:schemas-microsoft-com:office:office" xmlns:r="http://schemas.openxmlformats.org/officeDocument/2006/relationships" xmlns:m="http://schemas.openxmlformats.org/officeDocument/2006/math" xmlns:v="urn:schemas-microsoft-com:vml" xmlns:wp14="http://schemas.microsoft.com/office/word/2010/wordprocessingDrawing" xmlns:wp="http://schemas.openxmlformats.org/drawingml/2006/wordprocessingDrawing" xmlns:w10="urn:schemas-microsoft-com:office:word" xmlns:w="http://schemas.openxmlformats.org/wordprocessingml/2006/main" xmlns:w14="http://schemas.microsoft.com/office/word/2010/wordml" xmlns:w15="http://schemas.microsoft.com/office/word/2012/wordml" xmlns:w16cid="http://schemas.microsoft.com/office/word/2016/wordml/cid" xmlns:w16se="http://schemas.microsoft.com/office/word/2015/wordml/symex" xmlns:wpg="http://schemas.microsoft.com/office/word/2010/wordprocessingGroup" xmlns:wpi="http://schemas.microsoft.com/office/word/2010/wordprocessingInk" xmlns:wne="http://schemas.microsoft.com/office/word/2006/wordml" xmlns:wps="http://schemas.microsoft.com/office/word/2010/wordprocessingShape" mc:Ignorable="w14 w15 w16se w16cid wp14">
+  <w:p>
+    <w:pPr>
+      <w:pStyle w:val="Encabezado"/>
+    </w:pPr>
+  </w:p>
+</w:hdr>
+</file>
+
+<file path=word/numbering.xml><?xml version="1.0" encoding="utf-8"?>
+<w:numbering xmlns:wpc="http://schemas.microsoft.com/office/word/2010/wordprocessingCanvas" xmlns:cx="http://schemas.microsoft.com/office/drawing/2014/chartex" xmlns:cx1="http://schemas.microsoft.com/office/drawing/2015/9/8/chartex" xmlns:cx2="http://schemas.microsoft.com/office/drawing/2015/10/21/chartex" xmlns:cx3="http://schemas.microsoft.com/office/drawing/2016/5/9/chartex" xmlns:cx4="http://schemas.microsoft.com/office/drawing/2016/5/10/chartex" xmlns:cx5="http://schemas.microsoft.com/office/drawing/2016/5/11/chartex" xmlns:cx6="http://schemas.microsoft.com/office/drawing/2016/5/12/chartex" xmlns:cx7="http://schemas.microsoft.com/office/drawing/2016/5/13/chartex" xmlns:cx8="http://schemas.microsoft.com/office/drawing/2016/5/14/chartex" xmlns:mc="http://schemas.openxmlformats.org/markup-compatibility/2006" xmlns:aink="http://schemas.microsoft.com/office/drawing/2016/ink" xmlns:am3d="http://schemas.microsoft.com/office/drawing/2017/model3d" xmlns:o="urn:schemas-microsoft-com:office:office" xmlns:r="http://schemas.openxmlformats.org/officeDocument/2006/relationships" xmlns:m="http://schemas.openxmlformats.org/officeDocument/2006/math" xmlns:v="urn:schemas-microsoft-com:vml" xmlns:wp14="http://schemas.microsoft.com/office/word/2010/wordprocessingDrawing" xmlns:wp="http://schemas.openxmlformats.org/drawingml/2006/wordprocessingDrawing" xmlns:w10="urn:schemas-microsoft-com:office:word" xmlns:w="http://schemas.openxmlformats.org/wordprocessingml/2006/main" xmlns:w14="http://schemas.microsoft.com/office/word/2010/wordml" xmlns:w15="http://schemas.microsoft.com/office/word/2012/wordml" xmlns:w16cid="http://schemas.microsoft.com/office/word/2016/wordml/cid" xmlns:w16se="http://schemas.microsoft.com/office/word/2015/wordml/symex" xmlns:wpg="http://schemas.microsoft.com/office/word/2010/wordprocessingGroup" xmlns:wpi="http://schemas.microsoft.com/office/word/2010/wordprocessingInk" xmlns:wne="http://schemas.microsoft.com/office/word/2006/wordml" xmlns:wps="http://schemas.microsoft.com/office/word/2010/wordprocessingShape" mc:Ignorable="w14 w15 w16se w16cid wp14">
+  <w:abstractNum w:abstractNumId="0" w15:restartNumberingAfterBreak="0">
+    <w:nsid w:val="3DDC4EB9"/>
+    <w:multiLevelType w:val="hybridMultilevel"/>
+    <w:tmpl w:val="BD38C826"/>
+    <w:lvl w:ilvl="0" w:tplc="2C0A0001">
+      <w:start w:val="1"/>
+      <w:numFmt w:val="bullet"/>
+      <w:lvlText w:val=""/>
+      <w:lvlJc w:val="left"/>
+      <w:pPr>
+        <w:ind w:left="720" w:hanging="360"/>
+      </w:pPr>
+      <w:rPr>
+        <w:rFonts w:ascii="Symbol" w:hAnsi="Symbol" w:hint="default"/>
+      </w:rPr>
+    </w:lvl>
+    <w:lvl w:ilvl="1" w:tplc="2C0A0003" w:tentative="1">
+      <w:start w:val="1"/>
+      <w:numFmt w:val="bullet"/>
+      <w:lvlText w:val="o"/>
+      <w:lvlJc w:val="left"/>
+      <w:pPr>
+        <w:ind w:left="1440" w:hanging="360"/>
+      </w:pPr>
+      <w:rPr>
+        <w:rFonts w:ascii="Courier New" w:hAnsi="Courier New" w:cs="Courier New" w:hint="default"/>
+      </w:rPr>
+    </w:lvl>
+    <w:lvl w:ilvl="2" w:tplc="2C0A0005" w:tentative="1">
+      <w:start w:val="1"/>
+      <w:numFmt w:val="bullet"/>
+      <w:lvlText w:val=""/>
+      <w:lvlJc w:val="left"/>
+      <w:pPr>
+        <w:ind w:left="2160" w:hanging="360"/>
+      </w:pPr>
+      <w:rPr>
+        <w:rFonts w:ascii="Wingdings" w:hAnsi="Wingdings" w:hint="default"/>
+      </w:rPr>
+    </w:lvl>
+    <w:lvl w:ilvl="3" w:tplc="2C0A0001" w:tentative="1">
+      <w:start w:val="1"/>
+      <w:numFmt w:val="bullet"/>
+      <w:lvlText w:val=""/>
+      <w:lvlJc w:val="left"/>
+      <w:pPr>
+        <w:ind w:left="2880" w:hanging="360"/>
+      </w:pPr>
+      <w:rPr>
+        <w:rFonts w:ascii="Symbol" w:hAnsi="Symbol" w:hint="default"/>
+      </w:rPr>
+    </w:lvl>
+    <w:lvl w:ilvl="4" w:tplc="2C0A0003" w:tentative="1">
+      <w:start w:val="1"/>
+      <w:numFmt w:val="bullet"/>
+      <w:lvlText w:val="o"/>
+      <w:lvlJc w:val="left"/>
+      <w:pPr>
+        <w:ind w:left="3600" w:hanging="360"/>
+      </w:pPr>
+      <w:rPr>
+        <w:rFonts w:ascii="Courier New" w:hAnsi="Courier New" w:cs="Courier New" w:hint="default"/>
+      </w:rPr>
+    </w:lvl>
+    <w:lvl w:ilvl="5" w:tplc="2C0A0005" w:tentative="1">
+      <w:start w:val="1"/>
+      <w:numFmt w:val="bullet"/>
+      <w:lvlText w:val=""/>
+      <w:lvlJc w:val="left"/>
+      <w:pPr>
+        <w:ind w:left="4320" w:hanging="360"/>
+      </w:pPr>
+      <w:rPr>
+        <w:rFonts w:ascii="Wingdings" w:hAnsi="Wingdings" w:hint="default"/>
+      </w:rPr>
+    </w:lvl>
+    <w:lvl w:ilvl="6" w:tplc="2C0A0001" w:tentative="1">
+      <w:start w:val="1"/>
+      <w:numFmt w:val="bullet"/>
+      <w:lvlText w:val=""/>
+      <w:lvlJc w:val="left"/>
+      <w:pPr>
+        <w:ind w:left="5040" w:hanging="360"/>
+      </w:pPr>
+      <w:rPr>
+        <w:rFonts w:ascii="Symbol" w:hAnsi="Symbol" w:hint="default"/>
+      </w:rPr>
+    </w:lvl>
+    <w:lvl w:ilvl="7" w:tplc="2C0A0003" w:tentative="1">
+      <w:start w:val="1"/>
+      <w:numFmt w:val="bullet"/>
+      <w:lvlText w:val="o"/>
+      <w:lvlJc w:val="left"/>
+      <w:pPr>
+        <w:ind w:left="5760" w:hanging="360"/>
+      </w:pPr>
+      <w:rPr>
+        <w:rFonts w:ascii="Courier New" w:hAnsi="Courier New" w:cs="Courier New" w:hint="default"/>
+      </w:rPr>
+    </w:lvl>
+    <w:lvl w:ilvl="8" w:tplc="2C0A0005" w:tentative="1">
+      <w:start w:val="1"/>
+      <w:numFmt w:val="bullet"/>
+      <w:lvlText w:val=""/>
+      <w:lvlJc w:val="left"/>
+      <w:pPr>
+        <w:ind w:left="6480" w:hanging="360"/>
+      </w:pPr>
+      <w:rPr>
+        <w:rFonts w:ascii="Wingdings" w:hAnsi="Wingdings" w:hint="default"/>
+      </w:rPr>
+    </w:lvl>
+  </w:abstractNum>
+  <w:num w:numId="1">
+    <w:abstractNumId w:val="0"/>
+  </w:num>
+</w:numbering>
 </file>
 
 <file path=word/styles.xml><?xml version="1.0" encoding="utf-8"?>
@@ -974,7 +2814,7 @@
     <w:lsdException w:name="Table Web 2" w:semiHidden="1" w:unhideWhenUsed="1"/>
     <w:lsdException w:name="Table Web 3" w:semiHidden="1" w:unhideWhenUsed="1"/>
     <w:lsdException w:name="Balloon Text" w:semiHidden="1" w:unhideWhenUsed="1"/>
-    <w:lsdException w:name="Table Grid" w:semiHidden="1" w:uiPriority="59" w:unhideWhenUsed="1"/>
+    <w:lsdException w:name="Table Grid" w:uiPriority="59"/>
     <w:lsdException w:name="Table Theme" w:semiHidden="1" w:unhideWhenUsed="1"/>
     <w:lsdException w:name="Placeholder Text" w:semiHidden="1"/>
     <w:lsdException w:name="No Spacing" w:uiPriority="1" w:qFormat="1"/>
@@ -1291,6 +3131,243 @@
       <w:szCs w:val="16"/>
     </w:rPr>
   </w:style>
+  <w:style w:type="paragraph" w:styleId="ndice2">
+    <w:name w:val="index 2"/>
+    <w:basedOn w:val="Normal"/>
+    <w:next w:val="Normal"/>
+    <w:autoRedefine/>
+    <w:uiPriority w:val="99"/>
+    <w:unhideWhenUsed/>
+    <w:rsid w:val="0096742F"/>
+    <w:pPr>
+      <w:spacing w:after="0"/>
+      <w:ind w:left="560" w:hanging="280"/>
+    </w:pPr>
+    <w:rPr>
+      <w:rFonts w:asciiTheme="minorHAnsi" w:hAnsiTheme="minorHAnsi"/>
+      <w:sz w:val="18"/>
+      <w:szCs w:val="18"/>
+    </w:rPr>
+  </w:style>
+  <w:style w:type="paragraph" w:styleId="ndice1">
+    <w:name w:val="index 1"/>
+    <w:basedOn w:val="Normal"/>
+    <w:next w:val="Normal"/>
+    <w:autoRedefine/>
+    <w:uiPriority w:val="99"/>
+    <w:unhideWhenUsed/>
+    <w:rsid w:val="00935BB9"/>
+    <w:pPr>
+      <w:tabs>
+        <w:tab w:val="right" w:leader="dot" w:pos="9227"/>
+      </w:tabs>
+      <w:spacing w:after="0"/>
+      <w:ind w:left="280" w:hanging="280"/>
+      <w:jc w:val="center"/>
+    </w:pPr>
+    <w:rPr>
+      <w:sz w:val="52"/>
+      <w:szCs w:val="52"/>
+      <w:u w:val="single"/>
+    </w:rPr>
+  </w:style>
+  <w:style w:type="paragraph" w:styleId="ndice3">
+    <w:name w:val="index 3"/>
+    <w:basedOn w:val="Normal"/>
+    <w:next w:val="Normal"/>
+    <w:autoRedefine/>
+    <w:uiPriority w:val="99"/>
+    <w:unhideWhenUsed/>
+    <w:rsid w:val="0096742F"/>
+    <w:pPr>
+      <w:spacing w:after="0"/>
+      <w:ind w:left="840" w:hanging="280"/>
+    </w:pPr>
+    <w:rPr>
+      <w:rFonts w:asciiTheme="minorHAnsi" w:hAnsiTheme="minorHAnsi"/>
+      <w:sz w:val="18"/>
+      <w:szCs w:val="18"/>
+    </w:rPr>
+  </w:style>
+  <w:style w:type="paragraph" w:styleId="ndice4">
+    <w:name w:val="index 4"/>
+    <w:basedOn w:val="Normal"/>
+    <w:next w:val="Normal"/>
+    <w:autoRedefine/>
+    <w:uiPriority w:val="99"/>
+    <w:unhideWhenUsed/>
+    <w:rsid w:val="0096742F"/>
+    <w:pPr>
+      <w:spacing w:after="0"/>
+      <w:ind w:left="1120" w:hanging="280"/>
+    </w:pPr>
+    <w:rPr>
+      <w:rFonts w:asciiTheme="minorHAnsi" w:hAnsiTheme="minorHAnsi"/>
+      <w:sz w:val="18"/>
+      <w:szCs w:val="18"/>
+    </w:rPr>
+  </w:style>
+  <w:style w:type="paragraph" w:styleId="ndice5">
+    <w:name w:val="index 5"/>
+    <w:basedOn w:val="Normal"/>
+    <w:next w:val="Normal"/>
+    <w:autoRedefine/>
+    <w:uiPriority w:val="99"/>
+    <w:unhideWhenUsed/>
+    <w:rsid w:val="0096742F"/>
+    <w:pPr>
+      <w:spacing w:after="0"/>
+      <w:ind w:left="1400" w:hanging="280"/>
+    </w:pPr>
+    <w:rPr>
+      <w:rFonts w:asciiTheme="minorHAnsi" w:hAnsiTheme="minorHAnsi"/>
+      <w:sz w:val="18"/>
+      <w:szCs w:val="18"/>
+    </w:rPr>
+  </w:style>
+  <w:style w:type="paragraph" w:styleId="ndice6">
+    <w:name w:val="index 6"/>
+    <w:basedOn w:val="Normal"/>
+    <w:next w:val="Normal"/>
+    <w:autoRedefine/>
+    <w:uiPriority w:val="99"/>
+    <w:unhideWhenUsed/>
+    <w:rsid w:val="0096742F"/>
+    <w:pPr>
+      <w:spacing w:after="0"/>
+      <w:ind w:left="1680" w:hanging="280"/>
+    </w:pPr>
+    <w:rPr>
+      <w:rFonts w:asciiTheme="minorHAnsi" w:hAnsiTheme="minorHAnsi"/>
+      <w:sz w:val="18"/>
+      <w:szCs w:val="18"/>
+    </w:rPr>
+  </w:style>
+  <w:style w:type="paragraph" w:styleId="ndice7">
+    <w:name w:val="index 7"/>
+    <w:basedOn w:val="Normal"/>
+    <w:next w:val="Normal"/>
+    <w:autoRedefine/>
+    <w:uiPriority w:val="99"/>
+    <w:unhideWhenUsed/>
+    <w:rsid w:val="0096742F"/>
+    <w:pPr>
+      <w:spacing w:after="0"/>
+      <w:ind w:left="1960" w:hanging="280"/>
+    </w:pPr>
+    <w:rPr>
+      <w:rFonts w:asciiTheme="minorHAnsi" w:hAnsiTheme="minorHAnsi"/>
+      <w:sz w:val="18"/>
+      <w:szCs w:val="18"/>
+    </w:rPr>
+  </w:style>
+  <w:style w:type="paragraph" w:styleId="ndice8">
+    <w:name w:val="index 8"/>
+    <w:basedOn w:val="Normal"/>
+    <w:next w:val="Normal"/>
+    <w:autoRedefine/>
+    <w:uiPriority w:val="99"/>
+    <w:unhideWhenUsed/>
+    <w:rsid w:val="0096742F"/>
+    <w:pPr>
+      <w:spacing w:after="0"/>
+      <w:ind w:left="2240" w:hanging="280"/>
+    </w:pPr>
+    <w:rPr>
+      <w:rFonts w:asciiTheme="minorHAnsi" w:hAnsiTheme="minorHAnsi"/>
+      <w:sz w:val="18"/>
+      <w:szCs w:val="18"/>
+    </w:rPr>
+  </w:style>
+  <w:style w:type="paragraph" w:styleId="ndice9">
+    <w:name w:val="index 9"/>
+    <w:basedOn w:val="Normal"/>
+    <w:next w:val="Normal"/>
+    <w:autoRedefine/>
+    <w:uiPriority w:val="99"/>
+    <w:unhideWhenUsed/>
+    <w:rsid w:val="0096742F"/>
+    <w:pPr>
+      <w:spacing w:after="0"/>
+      <w:ind w:left="2520" w:hanging="280"/>
+    </w:pPr>
+    <w:rPr>
+      <w:rFonts w:asciiTheme="minorHAnsi" w:hAnsiTheme="minorHAnsi"/>
+      <w:sz w:val="18"/>
+      <w:szCs w:val="18"/>
+    </w:rPr>
+  </w:style>
+  <w:style w:type="paragraph" w:styleId="Ttulodendice">
+    <w:name w:val="index heading"/>
+    <w:basedOn w:val="Normal"/>
+    <w:next w:val="ndice1"/>
+    <w:uiPriority w:val="99"/>
+    <w:unhideWhenUsed/>
+    <w:rsid w:val="0096742F"/>
+    <w:pPr>
+      <w:spacing w:before="240" w:after="120"/>
+      <w:jc w:val="center"/>
+    </w:pPr>
+    <w:rPr>
+      <w:rFonts w:asciiTheme="minorHAnsi" w:hAnsiTheme="minorHAnsi"/>
+      <w:b/>
+      <w:bCs/>
+      <w:sz w:val="26"/>
+      <w:szCs w:val="26"/>
+    </w:rPr>
+  </w:style>
+  <w:style w:type="paragraph" w:styleId="Encabezado">
+    <w:name w:val="header"/>
+    <w:basedOn w:val="Normal"/>
+    <w:link w:val="EncabezadoCar"/>
+    <w:uiPriority w:val="99"/>
+    <w:unhideWhenUsed/>
+    <w:rsid w:val="00A11A9C"/>
+    <w:pPr>
+      <w:tabs>
+        <w:tab w:val="center" w:pos="4252"/>
+        <w:tab w:val="right" w:pos="8504"/>
+      </w:tabs>
+      <w:spacing w:after="0" w:line="240" w:lineRule="auto"/>
+    </w:pPr>
+  </w:style>
+  <w:style w:type="character" w:customStyle="1" w:styleId="EncabezadoCar">
+    <w:name w:val="Encabezado Car"/>
+    <w:basedOn w:val="Fuentedeprrafopredeter"/>
+    <w:link w:val="Encabezado"/>
+    <w:uiPriority w:val="99"/>
+    <w:rsid w:val="00A11A9C"/>
+    <w:rPr>
+      <w:rFonts w:ascii="Arial" w:hAnsi="Arial"/>
+      <w:sz w:val="28"/>
+    </w:rPr>
+  </w:style>
+  <w:style w:type="paragraph" w:styleId="Piedepgina">
+    <w:name w:val="footer"/>
+    <w:basedOn w:val="Normal"/>
+    <w:link w:val="PiedepginaCar"/>
+    <w:uiPriority w:val="99"/>
+    <w:unhideWhenUsed/>
+    <w:rsid w:val="00A11A9C"/>
+    <w:pPr>
+      <w:tabs>
+        <w:tab w:val="center" w:pos="4252"/>
+        <w:tab w:val="right" w:pos="8504"/>
+      </w:tabs>
+      <w:spacing w:after="0" w:line="240" w:lineRule="auto"/>
+    </w:pPr>
+  </w:style>
+  <w:style w:type="character" w:customStyle="1" w:styleId="PiedepginaCar">
+    <w:name w:val="Pie de página Car"/>
+    <w:basedOn w:val="Fuentedeprrafopredeter"/>
+    <w:link w:val="Piedepgina"/>
+    <w:uiPriority w:val="99"/>
+    <w:rsid w:val="00A11A9C"/>
+    <w:rPr>
+      <w:rFonts w:ascii="Arial" w:hAnsi="Arial"/>
+      <w:sz w:val="28"/>
+    </w:rPr>
+  </w:style>
 </w:styles>
 </file>
 
@@ -1575,4 +3652,16 @@
   <a:objectDefaults/>
   <a:extraClrSchemeLst/>
 </a:theme>
+</file>
+
+<file path=customXml/item1.xml><?xml version="1.0" encoding="utf-8"?>
+<b:Sources xmlns:b="http://schemas.openxmlformats.org/officeDocument/2006/bibliography" xmlns="http://schemas.openxmlformats.org/officeDocument/2006/bibliography" SelectedStyle="\APASixthEditionOfficeOnline.xsl" StyleName="APA" Version="6"/>
+</file>
+
+<file path=customXml/itemProps1.xml><?xml version="1.0" encoding="utf-8"?>
+<ds:datastoreItem xmlns:ds="http://schemas.openxmlformats.org/officeDocument/2006/customXml" ds:itemID="{95FB8B36-88AE-4347-A618-5D4A76E52ACF}">
+  <ds:schemaRefs>
+    <ds:schemaRef ds:uri="http://schemas.openxmlformats.org/officeDocument/2006/bibliography"/>
+  </ds:schemaRefs>
+</ds:datastoreItem>
 </file>
</xml_diff>